<commit_message>
actualizado el informe, agregando la introducción y portada
</commit_message>
<xml_diff>
--- a/informe/Trabajo_practico_Especial.docx
+++ b/informe/Trabajo_practico_Especial.docx
@@ -2,460 +2,1183 @@
 <file path=word/document.xml><?xml version="1.0" encoding="utf-8"?>
 <w:document xmlns:wpc="http://schemas.microsoft.com/office/word/2010/wordprocessingCanvas" xmlns:cx="http://schemas.microsoft.com/office/drawing/2014/chartex" xmlns:cx1="http://schemas.microsoft.com/office/drawing/2015/9/8/chartex" xmlns:cx2="http://schemas.microsoft.com/office/drawing/2015/10/21/chartex" xmlns:cx3="http://schemas.microsoft.com/office/drawing/2016/5/9/chartex" xmlns:cx4="http://schemas.microsoft.com/office/drawing/2016/5/10/chartex" xmlns:cx5="http://schemas.microsoft.com/office/drawing/2016/5/11/chartex" xmlns:cx6="http://schemas.microsoft.com/office/drawing/2016/5/12/chartex" xmlns:cx7="http://schemas.microsoft.com/office/drawing/2016/5/13/chartex" xmlns:cx8="http://schemas.microsoft.com/office/drawing/2016/5/14/chartex" xmlns:mc="http://schemas.openxmlformats.org/markup-compatibility/2006" xmlns:aink="http://schemas.microsoft.com/office/drawing/2016/ink" xmlns:am3d="http://schemas.microsoft.com/office/drawing/2017/model3d" xmlns:o="urn:schemas-microsoft-com:office:office" xmlns:oel="http://schemas.microsoft.com/office/2019/extlst" xmlns:r="http://schemas.openxmlformats.org/officeDocument/2006/relationships" xmlns:m="http://schemas.openxmlformats.org/officeDocument/2006/math" xmlns:v="urn:schemas-microsoft-com:vml" xmlns:wp14="http://schemas.microsoft.com/office/word/2010/wordprocessingDrawing" xmlns:wp="http://schemas.openxmlformats.org/drawingml/2006/wordprocessingDrawing" xmlns:w10="urn:schemas-microsoft-com:office:word" xmlns:w="http://schemas.openxmlformats.org/wordprocessingml/2006/main" xmlns:w14="http://schemas.microsoft.com/office/word/2010/wordml" xmlns:w15="http://schemas.microsoft.com/office/word/2012/wordml" xmlns:w16cex="http://schemas.microsoft.com/office/word/2018/wordml/cex" xmlns:w16cid="http://schemas.microsoft.com/office/word/2016/wordml/cid" xmlns:w16="http://schemas.microsoft.com/office/word/2018/wordml" xmlns:w16sdtdh="http://schemas.microsoft.com/office/word/2020/wordml/sdtdatahash" xmlns:w16se="http://schemas.microsoft.com/office/word/2015/wordml/symex" xmlns:wpg="http://schemas.microsoft.com/office/word/2010/wordprocessingGroup" xmlns:wpi="http://schemas.microsoft.com/office/word/2010/wordprocessingInk" xmlns:wne="http://schemas.microsoft.com/office/word/2006/wordml" xmlns:wps="http://schemas.microsoft.com/office/word/2010/wordprocessingShape" mc:Ignorable="w14 w15 w16se w16cid w16 w16cex w16sdtdh wp14">
   <w:body>
+    <w:sdt>
+      <w:sdtPr>
+        <w:rPr>
+          <w:rFonts w:ascii="Arial" w:eastAsiaTheme="minorHAnsi" w:hAnsi="Arial"/>
+          <w:color w:val="262626" w:themeColor="text1" w:themeTint="D9"/>
+          <w:sz w:val="2"/>
+          <w:szCs w:val="24"/>
+          <w:lang w:eastAsia="en-US"/>
+        </w:rPr>
+        <w:id w:val="276838240"/>
+        <w:docPartObj>
+          <w:docPartGallery w:val="Cover Pages"/>
+          <w:docPartUnique/>
+        </w:docPartObj>
+      </w:sdtPr>
+      <w:sdtEndPr>
+        <w:rPr>
+          <w:sz w:val="28"/>
+          <w:szCs w:val="28"/>
+        </w:rPr>
+      </w:sdtEndPr>
+      <w:sdtContent>
+        <w:p>
+          <w:pPr>
+            <w:pStyle w:val="Sinespaciado"/>
+            <w:rPr>
+              <w:sz w:val="2"/>
+            </w:rPr>
+          </w:pPr>
+        </w:p>
+        <w:p>
+          <w:r>
+            <w:rPr>
+              <w:noProof/>
+            </w:rPr>
+            <w:pict w14:anchorId="171CE43A">
+              <v:shapetype id="_x0000_t202" coordsize="21600,21600" o:spt="202" path="m,l,21600r21600,l21600,xe">
+                <v:stroke joinstyle="miter"/>
+                <v:path gradientshapeok="t" o:connecttype="rect"/>
+              </v:shapetype>
+              <v:shape id="Cuadro de texto 62" o:spid="_x0000_s1040" type="#_x0000_t202" style="position:absolute;margin-left:0;margin-top:0;width:468pt;height:1in;z-index:251661312;visibility:visible;mso-wrap-style:square;mso-width-percent:765;mso-wrap-distance-left:9pt;mso-wrap-distance-top:0;mso-wrap-distance-right:9pt;mso-wrap-distance-bottom:0;mso-position-horizontal:center;mso-position-horizontal-relative:page;mso-position-vertical:top;mso-position-vertical-relative:margin;mso-width-percent:765;mso-width-relative:page;v-text-anchor:top" o:gfxdata="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" filled="f" stroked="f" strokeweight=".5pt">
+                <v:textbox style="mso-fit-shape-to-text:t">
+                  <w:txbxContent>
+                    <w:sdt>
+                      <w:sdtPr>
+                        <w:rPr>
+                          <w:sz w:val="52"/>
+                          <w:szCs w:val="52"/>
+                          <w:u w:val="single"/>
+                        </w:rPr>
+                        <w:alias w:val="Título"/>
+                        <w:tag w:val=""/>
+                        <w:id w:val="797192764"/>
+                        <w:dataBinding w:prefixMappings="xmlns:ns0='http://purl.org/dc/elements/1.1/' xmlns:ns1='http://schemas.openxmlformats.org/package/2006/metadata/core-properties' " w:xpath="/ns1:coreProperties[1]/ns0:title[1]" w:storeItemID="{6C3C8BC8-F283-45AE-878A-BAB7291924A1}"/>
+                        <w:text/>
+                      </w:sdtPr>
+                      <w:sdtContent>
+                        <w:p>
+                          <w:pPr>
+                            <w:pStyle w:val="Sinespaciado"/>
+                            <w:rPr>
+                              <w:rFonts w:asciiTheme="majorHAnsi" w:eastAsiaTheme="majorEastAsia" w:hAnsiTheme="majorHAnsi" w:cstheme="majorBidi"/>
+                              <w:caps/>
+                              <w:color w:val="8496B0" w:themeColor="text2" w:themeTint="99"/>
+                              <w:sz w:val="52"/>
+                              <w:szCs w:val="52"/>
+                            </w:rPr>
+                          </w:pPr>
+                          <w:r>
+                            <w:rPr>
+                              <w:sz w:val="52"/>
+                              <w:szCs w:val="52"/>
+                              <w:u w:val="single"/>
+                            </w:rPr>
+                            <w:t>Proyecto Página turística de Tandil</w:t>
+                          </w:r>
+                        </w:p>
+                      </w:sdtContent>
+                    </w:sdt>
+                    <w:p>
+                      <w:pPr>
+                        <w:pStyle w:val="Sinespaciado"/>
+                        <w:spacing w:before="120"/>
+                        <w:rPr>
+                          <w:color w:val="FF0000"/>
+                          <w:sz w:val="32"/>
+                          <w:szCs w:val="32"/>
+                          <w:u w:val="single"/>
+                        </w:rPr>
+                      </w:pPr>
+                      <w:sdt>
+                        <w:sdtPr>
+                          <w:rPr>
+                            <w:sz w:val="32"/>
+                            <w:szCs w:val="32"/>
+                          </w:rPr>
+                          <w:alias w:val="Subtítulo"/>
+                          <w:tag w:val=""/>
+                          <w:id w:val="2021743002"/>
+                          <w:dataBinding w:prefixMappings="xmlns:ns0='http://purl.org/dc/elements/1.1/' xmlns:ns1='http://schemas.openxmlformats.org/package/2006/metadata/core-properties' " w:xpath="/ns1:coreProperties[1]/ns0:subject[1]" w:storeItemID="{6C3C8BC8-F283-45AE-878A-BAB7291924A1}"/>
+                          <w:text/>
+                        </w:sdtPr>
+                        <w:sdtContent>
+                          <w:r>
+                            <w:rPr>
+                              <w:sz w:val="32"/>
+                              <w:szCs w:val="32"/>
+                            </w:rPr>
+                            <w:t>Trabajo práctico Especial – Git</w:t>
+                          </w:r>
+                        </w:sdtContent>
+                      </w:sdt>
+                      <w:r>
+                        <w:rPr>
+                          <w:sz w:val="32"/>
+                          <w:szCs w:val="32"/>
+                          <w:lang w:val="es-ES"/>
+                        </w:rPr>
+                        <w:t xml:space="preserve"> </w:t>
+                      </w:r>
+                      <w:r>
+                        <w:rPr>
+                          <w:sz w:val="32"/>
+                          <w:szCs w:val="32"/>
+                          <w:lang w:val="es-ES"/>
+                        </w:rPr>
+                        <w:t xml:space="preserve">2022 </w:t>
+                      </w:r>
+                      <w:r>
+                        <w:rPr>
+                          <w:color w:val="FF0000"/>
+                          <w:sz w:val="32"/>
+                          <w:szCs w:val="32"/>
+                          <w:lang w:val="es-ES"/>
+                        </w:rPr>
+                        <w:t>HACER INDICE</w:t>
+                      </w:r>
+                    </w:p>
+                    <w:p>
+                      <w:pPr>
+                        <w:rPr>
+                          <w:sz w:val="40"/>
+                          <w:szCs w:val="40"/>
+                          <w:u w:val="single"/>
+                        </w:rPr>
+                      </w:pPr>
+                    </w:p>
+                    <w:p>
+                      <w:pPr>
+                        <w:jc w:val="center"/>
+                        <w:rPr>
+                          <w:sz w:val="40"/>
+                          <w:szCs w:val="40"/>
+                        </w:rPr>
+                      </w:pPr>
+                      <w:r>
+                        <w:rPr>
+                          <w:noProof/>
+                        </w:rPr>
+                        <w:drawing>
+                          <wp:inline distT="0" distB="0" distL="0" distR="0" wp14:anchorId="39C51951" wp14:editId="4249CF24">
+                            <wp:extent cx="4880345" cy="3251350"/>
+                            <wp:effectExtent l="0" t="0" r="0" b="0"/>
+                            <wp:docPr id="13" name="Imagen 13" descr="Turismo en Tandil - Qué hacer en 2 días - Información Turística | Buenos  Aires Blog"/>
+                            <wp:cNvGraphicFramePr>
+                              <a:graphicFrameLocks xmlns:a="http://schemas.openxmlformats.org/drawingml/2006/main" noChangeAspect="1"/>
+                            </wp:cNvGraphicFramePr>
+                            <a:graphic xmlns:a="http://schemas.openxmlformats.org/drawingml/2006/main">
+                              <a:graphicData uri="http://schemas.openxmlformats.org/drawingml/2006/picture">
+                                <pic:pic xmlns:pic="http://schemas.openxmlformats.org/drawingml/2006/picture">
+                                  <pic:nvPicPr>
+                                    <pic:cNvPr id="0" name="Picture 1" descr="Turismo en Tandil - Qué hacer en 2 días - Información Turística | Buenos  Aires Blog"/>
+                                    <pic:cNvPicPr>
+                                      <a:picLocks noChangeAspect="1" noChangeArrowheads="1"/>
+                                    </pic:cNvPicPr>
+                                  </pic:nvPicPr>
+                                  <pic:blipFill>
+                                    <a:blip r:embed="rId7">
+                                      <a:extLst>
+                                        <a:ext uri="{28A0092B-C50C-407E-A947-70E740481C1C}">
+                                          <a14:useLocalDpi xmlns:a14="http://schemas.microsoft.com/office/drawing/2010/main" val="0"/>
+                                        </a:ext>
+                                      </a:extLst>
+                                    </a:blip>
+                                    <a:srcRect/>
+                                    <a:stretch>
+                                      <a:fillRect/>
+                                    </a:stretch>
+                                  </pic:blipFill>
+                                  <pic:spPr bwMode="auto">
+                                    <a:xfrm>
+                                      <a:off x="0" y="0"/>
+                                      <a:ext cx="4880345" cy="3251350"/>
+                                    </a:xfrm>
+                                    <a:prstGeom prst="rect">
+                                      <a:avLst/>
+                                    </a:prstGeom>
+                                    <a:noFill/>
+                                    <a:ln>
+                                      <a:noFill/>
+                                    </a:ln>
+                                  </pic:spPr>
+                                </pic:pic>
+                              </a:graphicData>
+                            </a:graphic>
+                          </wp:inline>
+                        </w:drawing>
+                      </w:r>
+                    </w:p>
+                    <w:p>
+                      <w:pPr>
+                        <w:rPr>
+                          <w:sz w:val="40"/>
+                          <w:szCs w:val="40"/>
+                        </w:rPr>
+                      </w:pPr>
+                    </w:p>
+                    <w:p>
+                      <w:pPr>
+                        <w:rPr>
+                          <w:sz w:val="40"/>
+                          <w:szCs w:val="40"/>
+                        </w:rPr>
+                      </w:pPr>
+                      <w:r>
+                        <w:rPr>
+                          <w:sz w:val="40"/>
+                          <w:szCs w:val="40"/>
+                        </w:rPr>
+                        <w:t>Intregrantes:</w:t>
+                      </w:r>
+                    </w:p>
+                    <w:p>
+                      <w:pPr>
+                        <w:pStyle w:val="Prrafodelista"/>
+                        <w:numPr>
+                          <w:ilvl w:val="0"/>
+                          <w:numId w:val="1"/>
+                        </w:numPr>
+                        <w:rPr>
+                          <w:sz w:val="40"/>
+                          <w:szCs w:val="40"/>
+                        </w:rPr>
+                      </w:pPr>
+                      <w:r>
+                        <w:rPr>
+                          <w:sz w:val="40"/>
+                          <w:szCs w:val="40"/>
+                        </w:rPr>
+                        <w:t>Héctor Bruña</w:t>
+                      </w:r>
+                    </w:p>
+                    <w:p>
+                      <w:pPr>
+                        <w:pStyle w:val="Prrafodelista"/>
+                        <w:numPr>
+                          <w:ilvl w:val="0"/>
+                          <w:numId w:val="1"/>
+                        </w:numPr>
+                        <w:rPr>
+                          <w:sz w:val="40"/>
+                          <w:szCs w:val="40"/>
+                        </w:rPr>
+                      </w:pPr>
+                      <w:r>
+                        <w:rPr>
+                          <w:sz w:val="40"/>
+                          <w:szCs w:val="40"/>
+                        </w:rPr>
+                        <w:t>Iñaki Sebastián Echeverría</w:t>
+                      </w:r>
+                    </w:p>
+                    <w:p>
+                      <w:pPr>
+                        <w:pStyle w:val="Prrafodelista"/>
+                        <w:numPr>
+                          <w:ilvl w:val="0"/>
+                          <w:numId w:val="1"/>
+                        </w:numPr>
+                        <w:rPr>
+                          <w:sz w:val="40"/>
+                          <w:szCs w:val="40"/>
+                        </w:rPr>
+                      </w:pPr>
+                      <w:r>
+                        <w:rPr>
+                          <w:sz w:val="40"/>
+                          <w:szCs w:val="40"/>
+                        </w:rPr>
+                        <w:t>Luca Ibarra</w:t>
+                      </w:r>
+                    </w:p>
+                    <w:p>
+                      <w:pPr>
+                        <w:pStyle w:val="Prrafodelista"/>
+                        <w:numPr>
+                          <w:ilvl w:val="0"/>
+                          <w:numId w:val="1"/>
+                        </w:numPr>
+                        <w:rPr>
+                          <w:sz w:val="40"/>
+                          <w:szCs w:val="40"/>
+                        </w:rPr>
+                      </w:pPr>
+                      <w:r>
+                        <w:rPr>
+                          <w:sz w:val="40"/>
+                          <w:szCs w:val="40"/>
+                        </w:rPr>
+                        <w:t>Agustín Lucas</w:t>
+                      </w:r>
+                    </w:p>
+                    <w:p>
+                      <w:pPr>
+                        <w:pStyle w:val="Prrafodelista"/>
+                        <w:numPr>
+                          <w:ilvl w:val="0"/>
+                          <w:numId w:val="1"/>
+                        </w:numPr>
+                        <w:rPr>
+                          <w:sz w:val="40"/>
+                          <w:szCs w:val="40"/>
+                        </w:rPr>
+                      </w:pPr>
+                      <w:r>
+                        <w:rPr>
+                          <w:sz w:val="40"/>
+                          <w:szCs w:val="40"/>
+                        </w:rPr>
+                        <w:t>Tobías Vulcano</w:t>
+                      </w:r>
+                    </w:p>
+                    <w:p>
+                      <w:pPr>
+                        <w:pStyle w:val="Prrafodelista"/>
+                        <w:numPr>
+                          <w:ilvl w:val="0"/>
+                          <w:numId w:val="1"/>
+                        </w:numPr>
+                        <w:rPr>
+                          <w:sz w:val="40"/>
+                          <w:szCs w:val="40"/>
+                        </w:rPr>
+                      </w:pPr>
+                      <w:r>
+                        <w:rPr>
+                          <w:sz w:val="40"/>
+                          <w:szCs w:val="40"/>
+                        </w:rPr>
+                        <w:t>Lucas Saldivia</w:t>
+                      </w:r>
+                    </w:p>
+                    <w:p>
+                      <w:pPr>
+                        <w:pStyle w:val="Prrafodelista"/>
+                        <w:numPr>
+                          <w:ilvl w:val="0"/>
+                          <w:numId w:val="1"/>
+                        </w:numPr>
+                        <w:rPr>
+                          <w:sz w:val="40"/>
+                          <w:szCs w:val="40"/>
+                        </w:rPr>
+                      </w:pPr>
+                      <w:r>
+                        <w:rPr>
+                          <w:sz w:val="40"/>
+                          <w:szCs w:val="40"/>
+                        </w:rPr>
+                        <w:t>Pablo Aguirre</w:t>
+                      </w:r>
+                    </w:p>
+                    <w:p>
+                      <w:pPr>
+                        <w:pStyle w:val="Prrafodelista"/>
+                        <w:numPr>
+                          <w:ilvl w:val="0"/>
+                          <w:numId w:val="1"/>
+                        </w:numPr>
+                        <w:rPr>
+                          <w:sz w:val="40"/>
+                          <w:szCs w:val="40"/>
+                        </w:rPr>
+                      </w:pPr>
+                      <w:r>
+                        <w:rPr>
+                          <w:sz w:val="40"/>
+                          <w:szCs w:val="40"/>
+                        </w:rPr>
+                        <w:t>Fermin Fachin</w:t>
+                      </w:r>
+                    </w:p>
+                    <w:p>
+                      <w:pPr>
+                        <w:pStyle w:val="Prrafodelista"/>
+                        <w:numPr>
+                          <w:ilvl w:val="0"/>
+                          <w:numId w:val="1"/>
+                        </w:numPr>
+                        <w:rPr>
+                          <w:sz w:val="40"/>
+                          <w:szCs w:val="40"/>
+                        </w:rPr>
+                      </w:pPr>
+                      <w:r>
+                        <w:rPr>
+                          <w:sz w:val="40"/>
+                          <w:szCs w:val="40"/>
+                        </w:rPr>
+                        <w:t>Enzo</w:t>
+                      </w:r>
+                      <w:r>
+                        <w:rPr>
+                          <w:sz w:val="40"/>
+                          <w:szCs w:val="40"/>
+                        </w:rPr>
+                        <w:t xml:space="preserve"> Nicolás Castro</w:t>
+                      </w:r>
+                    </w:p>
+                    <w:p>
+                      <w:pPr>
+                        <w:rPr>
+                          <w:u w:val="single"/>
+                        </w:rPr>
+                      </w:pPr>
+                    </w:p>
+                    <w:p/>
+                    <w:p/>
+                    <w:p/>
+                    <w:p/>
+                    <w:p/>
+                  </w:txbxContent>
+                </v:textbox>
+                <w10:wrap anchorx="page" anchory="margin"/>
+              </v:shape>
+            </w:pict>
+          </w:r>
+          <w:r>
+            <w:rPr>
+              <w:noProof/>
+            </w:rPr>
+            <w:pict w14:anchorId="194AC3E0">
+              <v:group id="Grupo 2" o:spid="_x0000_s1034" style="position:absolute;margin-left:0;margin-top:0;width:432.65pt;height:448.55pt;z-index:-251656192;mso-width-percent:706;mso-height-percent:566;mso-left-percent:220;mso-top-percent:300;mso-position-horizontal-relative:page;mso-position-vertical-relative:page;mso-width-percent:706;mso-height-percent:566;mso-left-percent:220;mso-top-percent:300" coordsize="43291,44910" o:gfxdata="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">
+                <o:lock v:ext="edit" aspectratio="t"/>
+                <v:shape id="Forma libre 64" o:spid="_x0000_s1035" style="position:absolute;left:15017;width:28274;height:28352;visibility:visible;mso-wrap-style:square;v-text-anchor:top" coordsize="1781,1786" o:gfxdata="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" path="m4,1786l,1782,1776,r5,5l4,1786xe" filled="f" stroked="f">
+                  <v:path arrowok="t" o:connecttype="custom" o:connectlocs="6350,2835275;0,2828925;2819400,0;2827338,7938;6350,2835275" o:connectangles="0,0,0,0,0"/>
+                </v:shape>
+                <v:shape id="Forma libre 65" o:spid="_x0000_s1036" style="position:absolute;left:7826;top:2270;width:35465;height:35464;visibility:visible;mso-wrap-style:square;v-text-anchor:top" coordsize="2234,2234" o:gfxdata="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" path="m5,2234l,2229,2229,r5,5l5,2234xe" filled="f" stroked="f">
+                  <v:path arrowok="t" o:connecttype="custom" o:connectlocs="7938,3546475;0,3538538;3538538,0;3546475,7938;7938,3546475" o:connectangles="0,0,0,0,0"/>
+                </v:shape>
+                <v:shape id="Forma libre 66" o:spid="_x0000_s1037" style="position:absolute;left:8413;top:1095;width:34878;height:34877;visibility:visible;mso-wrap-style:square;v-text-anchor:top" coordsize="2197,2197" o:gfxdata="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" path="m9,2197l,2193,2188,r9,10l9,2197xe" filled="f" stroked="f">
+                  <v:path arrowok="t" o:connecttype="custom" o:connectlocs="14288,3487738;0,3481388;3473450,0;3487738,15875;14288,3487738" o:connectangles="0,0,0,0,0"/>
+                </v:shape>
+                <v:shape id="Forma libre 67" o:spid="_x0000_s1038" style="position:absolute;left:12160;top:4984;width:31131;height:31211;visibility:visible;mso-wrap-style:square;v-text-anchor:top" coordsize="1961,1966" o:gfxdata="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" path="m9,1966l,1957,1952,r9,9l9,1966xe" filled="f" stroked="f">
+                  <v:path arrowok="t" o:connecttype="custom" o:connectlocs="14288,3121025;0,3106738;3098800,0;3113088,14288;14288,3121025" o:connectangles="0,0,0,0,0"/>
+                </v:shape>
+                <v:shape id="Forma libre 68" o:spid="_x0000_s1039" style="position:absolute;top:1539;width:43291;height:43371;visibility:visible;mso-wrap-style:square;v-text-anchor:top" coordsize="2727,2732" o:gfxdata="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" path="m,2732r,-4l2722,r5,5l,2732xe" filled="f" stroked="f">
+                  <v:path arrowok="t" o:connecttype="custom" o:connectlocs="0,4337050;0,4330700;4321175,0;4329113,7938;0,4337050" o:connectangles="0,0,0,0,0"/>
+                </v:shape>
+                <w10:wrap anchorx="page" anchory="page"/>
+              </v:group>
+            </w:pict>
+          </w:r>
+          <w:r>
+            <w:rPr>
+              <w:noProof/>
+            </w:rPr>
+            <w:pict w14:anchorId="34BA33F3">
+              <v:shape id="Cuadro de texto 69" o:spid="_x0000_s1033" type="#_x0000_t202" style="position:absolute;margin-left:0;margin-top:0;width:468pt;height:29.5pt;z-index:251659264;visibility:visible;mso-wrap-style:square;mso-width-percent:765;mso-height-percent:0;mso-wrap-distance-left:9pt;mso-wrap-distance-top:0;mso-wrap-distance-right:9pt;mso-wrap-distance-bottom:0;mso-position-horizontal:center;mso-position-horizontal-relative:page;mso-position-vertical:bottom;mso-position-vertical-relative:margin;mso-width-percent:765;mso-height-percent:0;mso-width-relative:page;mso-height-relative:margin;v-text-anchor:bottom" o:gfxdata="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" filled="f" stroked="f" strokeweight=".5pt">
+                <v:textbox style="mso-fit-shape-to-text:t" inset="0,0,0,0">
+                  <w:txbxContent>
+                    <w:p>
+                      <w:pPr>
+                        <w:pStyle w:val="Sinespaciado"/>
+                        <w:jc w:val="right"/>
+                        <w:rPr>
+                          <w:color w:val="4472C4" w:themeColor="accent1"/>
+                          <w:sz w:val="36"/>
+                          <w:szCs w:val="36"/>
+                        </w:rPr>
+                      </w:pPr>
+                      <w:sdt>
+                        <w:sdtPr>
+                          <w:rPr>
+                            <w:sz w:val="28"/>
+                            <w:szCs w:val="28"/>
+                          </w:rPr>
+                          <w:alias w:val="Escolar"/>
+                          <w:tag w:val="Escolar"/>
+                          <w:id w:val="1850680582"/>
+                          <w:dataBinding w:prefixMappings="xmlns:ns0='http://schemas.openxmlformats.org/officeDocument/2006/extended-properties' " w:xpath="/ns0:Properties[1]/ns0:Company[1]" w:storeItemID="{6668398D-A668-4E3E-A5EB-62B293D839F1}"/>
+                          <w:text/>
+                        </w:sdtPr>
+                        <w:sdtContent>
+                          <w:r>
+                            <w:rPr>
+                              <w:sz w:val="28"/>
+                              <w:szCs w:val="28"/>
+                            </w:rPr>
+                            <w:t>Universidad Nacional del Centro de la Provincia de Buenos Aires</w:t>
+                          </w:r>
+                        </w:sdtContent>
+                      </w:sdt>
+                    </w:p>
+                    <w:sdt>
+                      <w:sdtPr>
+                        <w:rPr>
+                          <w:sz w:val="28"/>
+                          <w:szCs w:val="28"/>
+                        </w:rPr>
+                        <w:alias w:val="Curso"/>
+                        <w:tag w:val="Curso"/>
+                        <w:id w:val="1717703537"/>
+                        <w:dataBinding w:prefixMappings="xmlns:ns0='http://purl.org/dc/elements/1.1/' xmlns:ns1='http://schemas.openxmlformats.org/package/2006/metadata/core-properties' " w:xpath="/ns1:coreProperties[1]/ns1:category[1]" w:storeItemID="{6C3C8BC8-F283-45AE-878A-BAB7291924A1}"/>
+                        <w:text/>
+                      </w:sdtPr>
+                      <w:sdtContent>
+                        <w:p>
+                          <w:pPr>
+                            <w:pStyle w:val="Sinespaciado"/>
+                            <w:jc w:val="right"/>
+                            <w:rPr>
+                              <w:color w:val="4472C4" w:themeColor="accent1"/>
+                              <w:sz w:val="36"/>
+                              <w:szCs w:val="36"/>
+                            </w:rPr>
+                          </w:pPr>
+                          <w:r>
+                            <w:rPr>
+                              <w:sz w:val="28"/>
+                              <w:szCs w:val="28"/>
+                            </w:rPr>
+                            <w:t>Tecnicatura Universitaria en Desarrollo de Aplicaciones Informáticas</w:t>
+                          </w:r>
+                        </w:p>
+                      </w:sdtContent>
+                    </w:sdt>
+                  </w:txbxContent>
+                </v:textbox>
+                <w10:wrap anchorx="page" anchory="margin"/>
+              </v:shape>
+            </w:pict>
+          </w:r>
+        </w:p>
+        <w:p>
+          <w:pPr>
+            <w:rPr>
+              <w:sz w:val="28"/>
+              <w:szCs w:val="28"/>
+            </w:rPr>
+          </w:pPr>
+        </w:p>
+        <w:p>
+          <w:pPr>
+            <w:rPr>
+              <w:sz w:val="28"/>
+              <w:szCs w:val="28"/>
+            </w:rPr>
+          </w:pPr>
+        </w:p>
+        <w:p>
+          <w:pPr>
+            <w:rPr>
+              <w:sz w:val="28"/>
+              <w:szCs w:val="28"/>
+            </w:rPr>
+          </w:pPr>
+        </w:p>
+        <w:p>
+          <w:pPr>
+            <w:rPr>
+              <w:sz w:val="28"/>
+              <w:szCs w:val="28"/>
+            </w:rPr>
+          </w:pPr>
+        </w:p>
+        <w:p>
+          <w:pPr>
+            <w:rPr>
+              <w:sz w:val="28"/>
+              <w:szCs w:val="28"/>
+            </w:rPr>
+          </w:pPr>
+        </w:p>
+        <w:p>
+          <w:pPr>
+            <w:rPr>
+              <w:sz w:val="28"/>
+              <w:szCs w:val="28"/>
+            </w:rPr>
+          </w:pPr>
+        </w:p>
+        <w:p>
+          <w:pPr>
+            <w:rPr>
+              <w:sz w:val="28"/>
+              <w:szCs w:val="28"/>
+            </w:rPr>
+          </w:pPr>
+        </w:p>
+        <w:p>
+          <w:pPr>
+            <w:rPr>
+              <w:sz w:val="28"/>
+              <w:szCs w:val="28"/>
+            </w:rPr>
+          </w:pPr>
+        </w:p>
+        <w:p>
+          <w:pPr>
+            <w:rPr>
+              <w:sz w:val="28"/>
+              <w:szCs w:val="28"/>
+            </w:rPr>
+          </w:pPr>
+        </w:p>
+      </w:sdtContent>
+    </w:sdt>
+    <w:p>
+      <w:pPr>
+        <w:rPr>
+          <w:sz w:val="28"/>
+          <w:szCs w:val="28"/>
+        </w:rPr>
+      </w:pPr>
+    </w:p>
+    <w:p>
+      <w:pPr>
+        <w:rPr>
+          <w:sz w:val="28"/>
+          <w:szCs w:val="28"/>
+        </w:rPr>
+      </w:pPr>
+    </w:p>
+    <w:p>
+      <w:pPr>
+        <w:rPr>
+          <w:sz w:val="28"/>
+          <w:szCs w:val="28"/>
+        </w:rPr>
+      </w:pPr>
+    </w:p>
+    <w:p>
+      <w:pPr>
+        <w:rPr>
+          <w:sz w:val="28"/>
+          <w:szCs w:val="28"/>
+        </w:rPr>
+      </w:pPr>
+    </w:p>
+    <w:p>
+      <w:pPr>
+        <w:rPr>
+          <w:sz w:val="28"/>
+          <w:szCs w:val="28"/>
+        </w:rPr>
+      </w:pPr>
+    </w:p>
+    <w:p>
+      <w:pPr>
+        <w:rPr>
+          <w:sz w:val="28"/>
+          <w:szCs w:val="28"/>
+        </w:rPr>
+      </w:pPr>
+    </w:p>
+    <w:p>
+      <w:pPr>
+        <w:rPr>
+          <w:sz w:val="28"/>
+          <w:szCs w:val="28"/>
+        </w:rPr>
+      </w:pPr>
+    </w:p>
+    <w:p>
+      <w:pPr>
+        <w:rPr>
+          <w:sz w:val="28"/>
+          <w:szCs w:val="28"/>
+        </w:rPr>
+      </w:pPr>
+    </w:p>
+    <w:p>
+      <w:pPr>
+        <w:rPr>
+          <w:sz w:val="28"/>
+          <w:szCs w:val="28"/>
+        </w:rPr>
+      </w:pPr>
+    </w:p>
+    <w:p>
+      <w:pPr>
+        <w:rPr>
+          <w:sz w:val="28"/>
+          <w:szCs w:val="28"/>
+        </w:rPr>
+      </w:pPr>
+    </w:p>
+    <w:p>
+      <w:pPr>
+        <w:rPr>
+          <w:sz w:val="28"/>
+          <w:szCs w:val="28"/>
+        </w:rPr>
+      </w:pPr>
+    </w:p>
+    <w:p>
+      <w:pPr>
+        <w:rPr>
+          <w:sz w:val="28"/>
+          <w:szCs w:val="28"/>
+        </w:rPr>
+      </w:pPr>
+    </w:p>
+    <w:p>
+      <w:pPr>
+        <w:rPr>
+          <w:sz w:val="28"/>
+          <w:szCs w:val="28"/>
+        </w:rPr>
+      </w:pPr>
+    </w:p>
+    <w:p>
+      <w:pPr>
+        <w:rPr>
+          <w:sz w:val="28"/>
+          <w:szCs w:val="28"/>
+        </w:rPr>
+      </w:pPr>
+    </w:p>
+    <w:p>
+      <w:pPr>
+        <w:rPr>
+          <w:sz w:val="28"/>
+          <w:szCs w:val="28"/>
+        </w:rPr>
+      </w:pPr>
+    </w:p>
+    <w:p>
+      <w:pPr>
+        <w:rPr>
+          <w:sz w:val="28"/>
+          <w:szCs w:val="28"/>
+        </w:rPr>
+      </w:pPr>
+    </w:p>
+    <w:p>
+      <w:pPr>
+        <w:rPr>
+          <w:sz w:val="28"/>
+          <w:szCs w:val="28"/>
+        </w:rPr>
+      </w:pPr>
+    </w:p>
+    <w:p>
+      <w:pPr>
+        <w:rPr>
+          <w:sz w:val="28"/>
+          <w:szCs w:val="28"/>
+        </w:rPr>
+      </w:pPr>
+    </w:p>
     <w:p>
       <w:pPr>
         <w:jc w:val="center"/>
+        <w:rPr>
+          <w:sz w:val="48"/>
+          <w:szCs w:val="48"/>
+          <w:u w:val="single"/>
+        </w:rPr>
+      </w:pPr>
+      <w:r>
+        <w:rPr>
+          <w:sz w:val="48"/>
+          <w:szCs w:val="48"/>
+          <w:u w:val="single"/>
+        </w:rPr>
+        <w:lastRenderedPageBreak/>
+        <w:t>Introducción</w:t>
+      </w:r>
+    </w:p>
+    <w:p>
+      <w:pPr>
+        <w:rPr>
+          <w:sz w:val="28"/>
+          <w:szCs w:val="28"/>
+        </w:rPr>
+      </w:pPr>
+    </w:p>
+    <w:p>
+      <w:pPr>
+        <w:rPr>
+          <w:sz w:val="28"/>
+          <w:szCs w:val="28"/>
+        </w:rPr>
+      </w:pPr>
+      <w:r>
+        <w:rPr>
+          <w:sz w:val="28"/>
+          <w:szCs w:val="28"/>
+        </w:rPr>
+        <w:t>En el siguiente documento se detallará paso a paso cómo abordamos el problema y cómo se dividieron las tareas para lograr la realización del mismo.</w:t>
+      </w:r>
+    </w:p>
+    <w:p>
+      <w:pPr>
+        <w:rPr>
+          <w:sz w:val="28"/>
+          <w:szCs w:val="28"/>
+        </w:rPr>
+      </w:pPr>
+      <w:r>
+        <w:rPr>
+          <w:sz w:val="28"/>
+          <w:szCs w:val="28"/>
+        </w:rPr>
+        <w:t>Debido al gran enfoque que la ciudad de Tandil le da al turismo, nos resultó oportuno proveer a la ciudad de un sitio web con los principales sitios turísticos, hoteles, restaurantes, actividades, etc.</w:t>
+      </w:r>
+    </w:p>
+    <w:p>
+      <w:pPr>
+        <w:rPr>
+          <w:sz w:val="28"/>
+          <w:szCs w:val="28"/>
+        </w:rPr>
+      </w:pPr>
+      <w:r>
+        <w:rPr>
+          <w:sz w:val="28"/>
+          <w:szCs w:val="28"/>
+        </w:rPr>
+        <w:t>Nuestra principal prioridad es brindarles a los usuarios de nuestra web una interfaz intuitiva y fácil de manejar, a modo de guía para los turistas recién llegados a la ciudad. Tenemos como propósito agrupar una gran cantidad de información sobre los aspectos previamente mencionados sobre Tandil y volcarlos en un solo sitio.</w:t>
+      </w:r>
+    </w:p>
+    <w:p>
+      <w:pPr>
+        <w:jc w:val="center"/>
+        <w:rPr>
+          <w:sz w:val="28"/>
+          <w:szCs w:val="28"/>
+          <w:u w:val="single"/>
+        </w:rPr>
+      </w:pPr>
+    </w:p>
+    <w:p>
+      <w:pPr>
+        <w:jc w:val="center"/>
+        <w:rPr>
+          <w:sz w:val="28"/>
+          <w:szCs w:val="28"/>
+        </w:rPr>
+      </w:pPr>
+    </w:p>
+    <w:p>
+      <w:pPr>
+        <w:jc w:val="center"/>
+        <w:rPr>
+          <w:sz w:val="28"/>
+          <w:szCs w:val="28"/>
+          <w:u w:val="single"/>
+        </w:rPr>
+      </w:pPr>
+    </w:p>
+    <w:p>
+      <w:pPr>
+        <w:jc w:val="center"/>
+        <w:rPr>
+          <w:sz w:val="28"/>
+          <w:szCs w:val="28"/>
+          <w:u w:val="single"/>
+        </w:rPr>
+      </w:pPr>
+    </w:p>
+    <w:p>
+      <w:pPr>
+        <w:jc w:val="center"/>
+        <w:rPr>
+          <w:sz w:val="28"/>
+          <w:szCs w:val="28"/>
+          <w:u w:val="single"/>
+        </w:rPr>
+      </w:pPr>
+    </w:p>
+    <w:p>
+      <w:pPr>
+        <w:jc w:val="center"/>
+        <w:rPr>
+          <w:sz w:val="28"/>
+          <w:szCs w:val="28"/>
+          <w:u w:val="single"/>
+        </w:rPr>
+      </w:pPr>
+    </w:p>
+    <w:p>
+      <w:pPr>
+        <w:jc w:val="center"/>
+        <w:rPr>
+          <w:sz w:val="28"/>
+          <w:szCs w:val="28"/>
+          <w:u w:val="single"/>
+        </w:rPr>
+      </w:pPr>
+    </w:p>
+    <w:p>
+      <w:pPr>
+        <w:jc w:val="center"/>
+        <w:rPr>
+          <w:sz w:val="28"/>
+          <w:szCs w:val="28"/>
+          <w:u w:val="single"/>
+        </w:rPr>
+      </w:pPr>
+    </w:p>
+    <w:p>
+      <w:pPr>
+        <w:jc w:val="center"/>
+        <w:rPr>
+          <w:sz w:val="28"/>
+          <w:szCs w:val="28"/>
+          <w:u w:val="single"/>
+        </w:rPr>
+      </w:pPr>
+    </w:p>
+    <w:p>
+      <w:pPr>
+        <w:jc w:val="center"/>
+        <w:rPr>
+          <w:sz w:val="28"/>
+          <w:szCs w:val="28"/>
+          <w:u w:val="single"/>
+        </w:rPr>
+      </w:pPr>
+    </w:p>
+    <w:p>
+      <w:pPr>
+        <w:jc w:val="center"/>
+        <w:rPr>
+          <w:sz w:val="28"/>
+          <w:szCs w:val="28"/>
+          <w:u w:val="single"/>
+        </w:rPr>
+      </w:pPr>
+    </w:p>
+    <w:p>
+      <w:pPr>
+        <w:jc w:val="center"/>
+        <w:rPr>
+          <w:sz w:val="28"/>
+          <w:szCs w:val="28"/>
+          <w:u w:val="single"/>
+        </w:rPr>
+      </w:pPr>
+    </w:p>
+    <w:p>
+      <w:pPr>
+        <w:jc w:val="center"/>
+        <w:rPr>
+          <w:sz w:val="28"/>
+          <w:szCs w:val="28"/>
+          <w:u w:val="single"/>
+        </w:rPr>
+      </w:pPr>
+    </w:p>
+    <w:p>
+      <w:pPr>
+        <w:jc w:val="center"/>
+        <w:rPr>
+          <w:sz w:val="28"/>
+          <w:szCs w:val="28"/>
+          <w:u w:val="single"/>
+        </w:rPr>
+      </w:pPr>
+    </w:p>
+    <w:p>
+      <w:pPr>
+        <w:jc w:val="center"/>
+        <w:rPr>
+          <w:sz w:val="28"/>
+          <w:szCs w:val="28"/>
+          <w:u w:val="single"/>
+        </w:rPr>
+      </w:pPr>
+    </w:p>
+    <w:p>
+      <w:pPr>
+        <w:jc w:val="center"/>
+        <w:rPr>
+          <w:sz w:val="28"/>
+          <w:szCs w:val="28"/>
+          <w:u w:val="single"/>
+        </w:rPr>
+      </w:pPr>
+    </w:p>
+    <w:p>
+      <w:pPr>
+        <w:jc w:val="center"/>
+        <w:rPr>
+          <w:sz w:val="48"/>
+          <w:szCs w:val="48"/>
+          <w:u w:val="single"/>
+        </w:rPr>
+      </w:pPr>
+      <w:r>
+        <w:rPr>
+          <w:sz w:val="48"/>
+          <w:szCs w:val="48"/>
+          <w:u w:val="single"/>
+        </w:rPr>
+        <w:lastRenderedPageBreak/>
+        <w:t>Desarrollo del trabajo</w:t>
+      </w:r>
+    </w:p>
+    <w:p>
+      <w:pPr>
         <w:rPr>
           <w:sz w:val="36"/>
           <w:szCs w:val="36"/>
-        </w:rPr>
-      </w:pPr>
-      <w:r>
+          <w:u w:val="single"/>
+        </w:rPr>
+      </w:pPr>
+    </w:p>
+    <w:p>
+      <w:pPr>
         <w:rPr>
           <w:sz w:val="36"/>
           <w:szCs w:val="36"/>
-        </w:rPr>
-        <w:t>Trabajo</w:t>
-      </w:r>
+          <w:u w:val="single"/>
+        </w:rPr>
+      </w:pPr>
       <w:r>
         <w:rPr>
           <w:sz w:val="36"/>
           <w:szCs w:val="36"/>
-        </w:rPr>
-        <w:t xml:space="preserve"> práctico Especial – Git</w:t>
-      </w:r>
-    </w:p>
-    <w:p>
-      <w:pPr>
-        <w:jc w:val="center"/>
+          <w:u w:val="single"/>
+        </w:rPr>
+        <w:t>Problema:</w:t>
+      </w:r>
+    </w:p>
+    <w:p>
+      <w:pPr>
         <w:rPr>
           <w:sz w:val="36"/>
           <w:szCs w:val="36"/>
-        </w:rPr>
-      </w:pPr>
-      <w:r>
+          <w:u w:val="single"/>
+        </w:rPr>
+      </w:pPr>
+    </w:p>
+    <w:p>
+      <w:pPr>
         <w:rPr>
           <w:sz w:val="36"/>
           <w:szCs w:val="36"/>
-        </w:rPr>
-        <w:t>Tecnología de la Información en las Organizaciones – 2022</w:t>
-      </w:r>
-    </w:p>
-    <w:p>
-      <w:pPr>
+          <w:u w:val="single"/>
+        </w:rPr>
+      </w:pPr>
+      <w:r>
         <w:rPr>
           <w:sz w:val="36"/>
           <w:szCs w:val="36"/>
-        </w:rPr>
-      </w:pPr>
-    </w:p>
-    <w:p>
-      <w:pPr>
-        <w:jc w:val="center"/>
+          <w:u w:val="single"/>
+        </w:rPr>
+        <w:t>Solución:</w:t>
+      </w:r>
+    </w:p>
+    <w:p>
+      <w:pPr>
         <w:rPr>
           <w:sz w:val="36"/>
           <w:szCs w:val="36"/>
           <w:u w:val="single"/>
         </w:rPr>
       </w:pPr>
+    </w:p>
+    <w:p>
+      <w:pPr>
+        <w:rPr>
+          <w:sz w:val="28"/>
+          <w:szCs w:val="28"/>
+          <w:u w:val="single"/>
+        </w:rPr>
+      </w:pPr>
       <w:r>
         <w:rPr>
           <w:sz w:val="36"/>
           <w:szCs w:val="36"/>
           <w:u w:val="single"/>
         </w:rPr>
-        <w:t>Proyecto Página turística de Tandil</w:t>
-      </w:r>
+        <w:t>Resultado:</w:t>
+      </w:r>
+    </w:p>
+    <w:p>
+      <w:pPr>
+        <w:jc w:val="center"/>
+        <w:rPr>
+          <w:sz w:val="48"/>
+          <w:szCs w:val="48"/>
+        </w:rPr>
+      </w:pPr>
+    </w:p>
+    <w:p>
+      <w:pPr>
+        <w:jc w:val="center"/>
+        <w:rPr>
+          <w:sz w:val="28"/>
+          <w:szCs w:val="28"/>
+          <w:u w:val="single"/>
+        </w:rPr>
+      </w:pPr>
+    </w:p>
+    <w:p>
+      <w:pPr>
+        <w:jc w:val="center"/>
+        <w:rPr>
+          <w:sz w:val="28"/>
+          <w:szCs w:val="28"/>
+          <w:u w:val="single"/>
+        </w:rPr>
+      </w:pPr>
+    </w:p>
+    <w:p>
+      <w:pPr>
+        <w:jc w:val="center"/>
+        <w:rPr>
+          <w:sz w:val="28"/>
+          <w:szCs w:val="28"/>
+          <w:u w:val="single"/>
+        </w:rPr>
+      </w:pPr>
+    </w:p>
+    <w:p>
+      <w:pPr>
+        <w:jc w:val="center"/>
+        <w:rPr>
+          <w:sz w:val="28"/>
+          <w:szCs w:val="28"/>
+          <w:u w:val="single"/>
+        </w:rPr>
+      </w:pPr>
+    </w:p>
+    <w:p>
+      <w:pPr>
+        <w:jc w:val="center"/>
+        <w:rPr>
+          <w:sz w:val="28"/>
+          <w:szCs w:val="28"/>
+          <w:u w:val="single"/>
+        </w:rPr>
+      </w:pPr>
+    </w:p>
+    <w:p>
+      <w:pPr>
+        <w:jc w:val="center"/>
+        <w:rPr>
+          <w:sz w:val="28"/>
+          <w:szCs w:val="28"/>
+          <w:u w:val="single"/>
+        </w:rPr>
+      </w:pPr>
+    </w:p>
+    <w:p>
+      <w:pPr>
+        <w:jc w:val="center"/>
+        <w:rPr>
+          <w:sz w:val="28"/>
+          <w:szCs w:val="28"/>
+          <w:u w:val="single"/>
+        </w:rPr>
+      </w:pPr>
     </w:p>
     <w:p/>
-    <w:p>
-      <w:pPr>
-        <w:rPr>
-          <w:sz w:val="28"/>
-          <w:szCs w:val="28"/>
-        </w:rPr>
-      </w:pPr>
-      <w:proofErr w:type="spellStart"/>
-      <w:r>
-        <w:rPr>
-          <w:sz w:val="28"/>
-          <w:szCs w:val="28"/>
-        </w:rPr>
-        <w:t>Intregrantes</w:t>
-      </w:r>
-      <w:proofErr w:type="spellEnd"/>
-      <w:r>
-        <w:rPr>
-          <w:sz w:val="28"/>
-          <w:szCs w:val="28"/>
-        </w:rPr>
-        <w:t>:</w:t>
-      </w:r>
-      <w:r>
-        <w:rPr>
-          <w:sz w:val="28"/>
-          <w:szCs w:val="28"/>
-        </w:rPr>
-        <w:t xml:space="preserve"> </w:t>
-      </w:r>
-    </w:p>
-    <w:p>
-      <w:pPr>
-        <w:pStyle w:val="ListParagraph"/>
-        <w:numPr>
-          <w:ilvl w:val="0"/>
-          <w:numId w:val="1"/>
-        </w:numPr>
-        <w:rPr>
-          <w:sz w:val="28"/>
-          <w:szCs w:val="28"/>
-        </w:rPr>
-      </w:pPr>
-      <w:r>
-        <w:rPr>
-          <w:sz w:val="28"/>
-          <w:szCs w:val="28"/>
-        </w:rPr>
-        <w:t>Héctor Bruña</w:t>
-      </w:r>
-    </w:p>
-    <w:p>
-      <w:pPr>
-        <w:pStyle w:val="ListParagraph"/>
-        <w:numPr>
-          <w:ilvl w:val="0"/>
-          <w:numId w:val="1"/>
-        </w:numPr>
-        <w:rPr>
-          <w:sz w:val="28"/>
-          <w:szCs w:val="28"/>
-        </w:rPr>
-      </w:pPr>
-      <w:r>
-        <w:rPr>
-          <w:sz w:val="28"/>
-          <w:szCs w:val="28"/>
-        </w:rPr>
-        <w:t>Iñaki Sebastián Echeverría</w:t>
-      </w:r>
-    </w:p>
-    <w:p>
-      <w:pPr>
-        <w:pStyle w:val="ListParagraph"/>
-        <w:numPr>
-          <w:ilvl w:val="0"/>
-          <w:numId w:val="1"/>
-        </w:numPr>
-        <w:rPr>
-          <w:sz w:val="28"/>
-          <w:szCs w:val="28"/>
-        </w:rPr>
-      </w:pPr>
-      <w:r>
-        <w:rPr>
-          <w:sz w:val="28"/>
-          <w:szCs w:val="28"/>
-        </w:rPr>
-        <w:t>Luca Ibarra</w:t>
-      </w:r>
-    </w:p>
-    <w:p>
-      <w:pPr>
-        <w:pStyle w:val="ListParagraph"/>
-        <w:numPr>
-          <w:ilvl w:val="0"/>
-          <w:numId w:val="1"/>
-        </w:numPr>
-        <w:rPr>
-          <w:sz w:val="28"/>
-          <w:szCs w:val="28"/>
-        </w:rPr>
-      </w:pPr>
-      <w:r>
-        <w:rPr>
-          <w:sz w:val="28"/>
-          <w:szCs w:val="28"/>
-        </w:rPr>
-        <w:t>Agustín Lucas</w:t>
-      </w:r>
-    </w:p>
-    <w:p>
-      <w:pPr>
-        <w:pStyle w:val="ListParagraph"/>
-        <w:numPr>
-          <w:ilvl w:val="0"/>
-          <w:numId w:val="1"/>
-        </w:numPr>
-        <w:rPr>
-          <w:sz w:val="28"/>
-          <w:szCs w:val="28"/>
-        </w:rPr>
-      </w:pPr>
-      <w:r>
-        <w:rPr>
-          <w:sz w:val="28"/>
-          <w:szCs w:val="28"/>
-        </w:rPr>
-        <w:t>Tobías Vulcano</w:t>
-      </w:r>
-    </w:p>
-    <w:p>
-      <w:pPr>
-        <w:pStyle w:val="ListParagraph"/>
-        <w:numPr>
-          <w:ilvl w:val="0"/>
-          <w:numId w:val="1"/>
-        </w:numPr>
-        <w:rPr>
-          <w:sz w:val="28"/>
-          <w:szCs w:val="28"/>
-        </w:rPr>
-      </w:pPr>
-      <w:r>
-        <w:rPr>
-          <w:sz w:val="28"/>
-          <w:szCs w:val="28"/>
-        </w:rPr>
-        <w:t>Lucas Saldivia</w:t>
-      </w:r>
-    </w:p>
-    <w:p>
-      <w:pPr>
-        <w:pStyle w:val="ListParagraph"/>
-        <w:numPr>
-          <w:ilvl w:val="0"/>
-          <w:numId w:val="1"/>
-        </w:numPr>
-        <w:rPr>
-          <w:sz w:val="28"/>
-          <w:szCs w:val="28"/>
-        </w:rPr>
-      </w:pPr>
-      <w:r>
-        <w:rPr>
-          <w:sz w:val="28"/>
-          <w:szCs w:val="28"/>
-        </w:rPr>
-        <w:t>Pablo Aguirre</w:t>
-      </w:r>
-    </w:p>
-    <w:p>
-      <w:pPr>
-        <w:pStyle w:val="ListParagraph"/>
-        <w:numPr>
-          <w:ilvl w:val="0"/>
-          <w:numId w:val="1"/>
-        </w:numPr>
-        <w:rPr>
-          <w:sz w:val="28"/>
-          <w:szCs w:val="28"/>
-        </w:rPr>
-      </w:pPr>
-      <w:proofErr w:type="spellStart"/>
-      <w:r>
-        <w:rPr>
-          <w:sz w:val="28"/>
-          <w:szCs w:val="28"/>
-        </w:rPr>
-        <w:t>Fermin</w:t>
-      </w:r>
-      <w:proofErr w:type="spellEnd"/>
-      <w:r>
-        <w:rPr>
-          <w:sz w:val="28"/>
-          <w:szCs w:val="28"/>
-        </w:rPr>
-        <w:t xml:space="preserve"> </w:t>
-      </w:r>
-      <w:proofErr w:type="spellStart"/>
-      <w:r>
-        <w:rPr>
-          <w:sz w:val="28"/>
-          <w:szCs w:val="28"/>
-        </w:rPr>
-        <w:t>Fachin</w:t>
-      </w:r>
-      <w:proofErr w:type="spellEnd"/>
-    </w:p>
-    <w:p>
-      <w:pPr>
-        <w:pStyle w:val="ListParagraph"/>
-        <w:numPr>
-          <w:ilvl w:val="0"/>
-          <w:numId w:val="1"/>
-        </w:numPr>
-        <w:rPr>
-          <w:sz w:val="28"/>
-          <w:szCs w:val="28"/>
-        </w:rPr>
-      </w:pPr>
-      <w:r>
-        <w:rPr>
-          <w:sz w:val="28"/>
-          <w:szCs w:val="28"/>
-        </w:rPr>
-        <w:t xml:space="preserve">Enzo </w:t>
-      </w:r>
-    </w:p>
-    <w:p>
-      <w:pPr>
-        <w:pStyle w:val="ListParagraph"/>
-        <w:rPr>
-          <w:sz w:val="28"/>
-          <w:szCs w:val="28"/>
-        </w:rPr>
-      </w:pPr>
-    </w:p>
-    <w:p>
-      <w:pPr>
-        <w:ind w:left="360"/>
-        <w:rPr>
-          <w:sz w:val="28"/>
-          <w:szCs w:val="28"/>
-        </w:rPr>
-      </w:pPr>
-    </w:p>
-    <w:p>
-      <w:pPr>
-        <w:rPr>
-          <w:sz w:val="28"/>
-          <w:szCs w:val="28"/>
-        </w:rPr>
-      </w:pPr>
-    </w:p>
-    <w:p>
-      <w:pPr>
-        <w:rPr>
-          <w:sz w:val="28"/>
-          <w:szCs w:val="28"/>
-        </w:rPr>
-      </w:pPr>
-    </w:p>
-    <w:p>
-      <w:pPr>
-        <w:rPr>
-          <w:sz w:val="28"/>
-          <w:szCs w:val="28"/>
-        </w:rPr>
-      </w:pPr>
-    </w:p>
-    <w:p>
-      <w:pPr>
-        <w:rPr>
-          <w:sz w:val="28"/>
-          <w:szCs w:val="28"/>
-        </w:rPr>
-      </w:pPr>
-    </w:p>
-    <w:p>
-      <w:pPr>
-        <w:rPr>
-          <w:sz w:val="28"/>
-          <w:szCs w:val="28"/>
-        </w:rPr>
-      </w:pPr>
-    </w:p>
-    <w:p>
-      <w:pPr>
-        <w:rPr>
-          <w:sz w:val="28"/>
-          <w:szCs w:val="28"/>
-        </w:rPr>
-      </w:pPr>
-    </w:p>
-    <w:p>
-      <w:pPr>
-        <w:rPr>
-          <w:sz w:val="28"/>
-          <w:szCs w:val="28"/>
-        </w:rPr>
-      </w:pPr>
-    </w:p>
-    <w:p>
-      <w:pPr>
-        <w:rPr>
-          <w:sz w:val="28"/>
-          <w:szCs w:val="28"/>
-        </w:rPr>
-      </w:pPr>
-    </w:p>
-    <w:p>
-      <w:pPr>
-        <w:rPr>
-          <w:sz w:val="28"/>
-          <w:szCs w:val="28"/>
-        </w:rPr>
-      </w:pPr>
-    </w:p>
-    <w:p>
-      <w:pPr>
-        <w:rPr>
-          <w:sz w:val="28"/>
-          <w:szCs w:val="28"/>
-        </w:rPr>
-      </w:pPr>
-    </w:p>
-    <w:p>
-      <w:pPr>
-        <w:rPr>
-          <w:sz w:val="28"/>
-          <w:szCs w:val="28"/>
-        </w:rPr>
-      </w:pPr>
-    </w:p>
-    <w:p>
-      <w:pPr>
-        <w:rPr>
-          <w:sz w:val="28"/>
-          <w:szCs w:val="28"/>
-        </w:rPr>
-      </w:pPr>
-    </w:p>
-    <w:p>
-      <w:pPr>
-        <w:rPr>
-          <w:sz w:val="28"/>
-          <w:szCs w:val="28"/>
-        </w:rPr>
-      </w:pPr>
-    </w:p>
-    <w:p>
-      <w:pPr>
-        <w:rPr>
-          <w:sz w:val="28"/>
-          <w:szCs w:val="28"/>
-        </w:rPr>
-      </w:pPr>
-    </w:p>
-    <w:p>
-      <w:pPr>
-        <w:rPr>
-          <w:sz w:val="28"/>
-          <w:szCs w:val="28"/>
-        </w:rPr>
-      </w:pPr>
-    </w:p>
-    <w:p>
-      <w:pPr>
-        <w:rPr>
-          <w:sz w:val="28"/>
-          <w:szCs w:val="28"/>
-        </w:rPr>
-      </w:pPr>
-    </w:p>
-    <w:p>
-      <w:pPr>
-        <w:rPr>
-          <w:sz w:val="28"/>
-          <w:szCs w:val="28"/>
-        </w:rPr>
-      </w:pPr>
-    </w:p>
-    <w:p>
-      <w:pPr>
-        <w:rPr>
-          <w:sz w:val="28"/>
-          <w:szCs w:val="28"/>
+    <w:p/>
+    <w:p>
+      <w:pPr>
+        <w:rPr>
+          <w:sz w:val="28"/>
+          <w:szCs w:val="28"/>
+          <w:u w:val="single"/>
         </w:rPr>
       </w:pPr>
     </w:p>
@@ -465,6 +1188,191 @@
         <w:rPr>
           <w:sz w:val="28"/>
           <w:szCs w:val="28"/>
+        </w:rPr>
+      </w:pPr>
+    </w:p>
+    <w:p>
+      <w:pPr>
+        <w:jc w:val="center"/>
+        <w:rPr>
+          <w:sz w:val="28"/>
+          <w:szCs w:val="28"/>
+          <w:u w:val="single"/>
+        </w:rPr>
+      </w:pPr>
+    </w:p>
+    <w:p>
+      <w:pPr>
+        <w:jc w:val="center"/>
+        <w:rPr>
+          <w:sz w:val="28"/>
+          <w:szCs w:val="28"/>
+          <w:u w:val="single"/>
+        </w:rPr>
+      </w:pPr>
+    </w:p>
+    <w:p>
+      <w:pPr>
+        <w:jc w:val="center"/>
+        <w:rPr>
+          <w:sz w:val="28"/>
+          <w:szCs w:val="28"/>
+          <w:u w:val="single"/>
+        </w:rPr>
+      </w:pPr>
+    </w:p>
+    <w:p>
+      <w:pPr>
+        <w:jc w:val="center"/>
+        <w:rPr>
+          <w:sz w:val="28"/>
+          <w:szCs w:val="28"/>
+          <w:u w:val="single"/>
+        </w:rPr>
+      </w:pPr>
+    </w:p>
+    <w:p>
+      <w:pPr>
+        <w:jc w:val="center"/>
+        <w:rPr>
+          <w:sz w:val="28"/>
+          <w:szCs w:val="28"/>
+          <w:u w:val="single"/>
+        </w:rPr>
+      </w:pPr>
+    </w:p>
+    <w:p>
+      <w:pPr>
+        <w:rPr>
+          <w:sz w:val="28"/>
+          <w:szCs w:val="28"/>
+          <w:u w:val="single"/>
+        </w:rPr>
+      </w:pPr>
+    </w:p>
+    <w:p>
+      <w:pPr>
+        <w:rPr>
+          <w:sz w:val="28"/>
+          <w:szCs w:val="28"/>
+          <w:u w:val="single"/>
+        </w:rPr>
+      </w:pPr>
+    </w:p>
+    <w:p>
+      <w:pPr>
+        <w:rPr>
+          <w:sz w:val="28"/>
+          <w:szCs w:val="28"/>
+          <w:u w:val="single"/>
+        </w:rPr>
+      </w:pPr>
+    </w:p>
+    <w:p>
+      <w:pPr>
+        <w:rPr>
+          <w:sz w:val="28"/>
+          <w:szCs w:val="28"/>
+          <w:u w:val="single"/>
+        </w:rPr>
+      </w:pPr>
+    </w:p>
+    <w:p>
+      <w:pPr>
+        <w:rPr>
+          <w:sz w:val="28"/>
+          <w:szCs w:val="28"/>
+          <w:u w:val="single"/>
+        </w:rPr>
+      </w:pPr>
+    </w:p>
+    <w:p>
+      <w:pPr>
+        <w:rPr>
+          <w:sz w:val="28"/>
+          <w:szCs w:val="28"/>
+          <w:u w:val="single"/>
+        </w:rPr>
+      </w:pPr>
+    </w:p>
+    <w:p>
+      <w:pPr>
+        <w:rPr>
+          <w:sz w:val="28"/>
+          <w:szCs w:val="28"/>
+          <w:u w:val="single"/>
+        </w:rPr>
+      </w:pPr>
+    </w:p>
+    <w:p>
+      <w:pPr>
+        <w:rPr>
+          <w:sz w:val="28"/>
+          <w:szCs w:val="28"/>
+          <w:u w:val="single"/>
+        </w:rPr>
+      </w:pPr>
+    </w:p>
+    <w:p>
+      <w:pPr>
+        <w:rPr>
+          <w:sz w:val="28"/>
+          <w:szCs w:val="28"/>
+          <w:u w:val="single"/>
+        </w:rPr>
+      </w:pPr>
+    </w:p>
+    <w:p>
+      <w:pPr>
+        <w:rPr>
+          <w:sz w:val="28"/>
+          <w:szCs w:val="28"/>
+          <w:u w:val="single"/>
+        </w:rPr>
+      </w:pPr>
+    </w:p>
+    <w:p>
+      <w:pPr>
+        <w:rPr>
+          <w:sz w:val="28"/>
+          <w:szCs w:val="28"/>
+          <w:u w:val="single"/>
+        </w:rPr>
+      </w:pPr>
+    </w:p>
+    <w:p>
+      <w:pPr>
+        <w:jc w:val="center"/>
+        <w:rPr>
+          <w:sz w:val="40"/>
+          <w:szCs w:val="40"/>
+          <w:u w:val="single"/>
+        </w:rPr>
+      </w:pPr>
+      <w:r>
+        <w:rPr>
+          <w:sz w:val="40"/>
+          <w:szCs w:val="40"/>
+          <w:u w:val="single"/>
+        </w:rPr>
+        <w:t>Conclusión</w:t>
+      </w:r>
+    </w:p>
+    <w:p>
+      <w:pPr>
+        <w:rPr>
+          <w:sz w:val="28"/>
+          <w:szCs w:val="28"/>
+          <w:u w:val="single"/>
+        </w:rPr>
+      </w:pPr>
+    </w:p>
+    <w:p>
+      <w:pPr>
+        <w:jc w:val="center"/>
+        <w:rPr>
+          <w:sz w:val="28"/>
+          <w:szCs w:val="28"/>
           <w:u w:val="single"/>
         </w:rPr>
       </w:pPr>
@@ -496,7 +1404,22 @@
           <w:b/>
           <w:bCs/>
         </w:rPr>
-        <w:t>lugar, nosotros nos juntamos por medio de llamadas para pensar y discutir acerca del tema el cual va a tratar nuestro proyecto.</w:t>
+        <w:t xml:space="preserve">lugar, nosotros nos juntamos por medio de llamadas para pensar y discutir acerca del tema el cual va a tratar nuestro </w:t>
+      </w:r>
+      <w:r>
+        <w:rPr>
+          <w:b/>
+          <w:bCs/>
+          <w:u w:val="single"/>
+        </w:rPr>
+        <w:t>proyecto</w:t>
+      </w:r>
+      <w:r>
+        <w:rPr>
+          <w:b/>
+          <w:bCs/>
+        </w:rPr>
+        <w:t>.</w:t>
       </w:r>
     </w:p>
     <w:p>
@@ -513,11 +1436,15 @@
         </w:rPr>
         <w:t xml:space="preserve">Ya con el tema en mente nos pusimos a creamos el repositorio de </w:t>
       </w:r>
-      <w:proofErr w:type="spellStart"/>
-      <w:r>
-        <w:t>GiHub</w:t>
-      </w:r>
-      <w:proofErr w:type="spellEnd"/>
+      <w:r>
+        <w:t>Gi</w:t>
+      </w:r>
+      <w:r>
+        <w:t>t</w:t>
+      </w:r>
+      <w:r>
+        <w:t>Hub</w:t>
+      </w:r>
       <w:r>
         <w:rPr>
           <w:b/>
@@ -555,7 +1482,7 @@
                     </pic:cNvPicPr>
                   </pic:nvPicPr>
                   <pic:blipFill>
-                    <a:blip r:embed="rId5">
+                    <a:blip r:embed="rId8">
                       <a:extLst>
                         <a:ext uri="{28A0092B-C50C-407E-A947-70E740481C1C}">
                           <a14:useLocalDpi xmlns:a14="http://schemas.microsoft.com/office/drawing/2010/main" val="0"/>
@@ -617,7 +1544,7 @@
                     </pic:cNvPicPr>
                   </pic:nvPicPr>
                   <pic:blipFill>
-                    <a:blip r:embed="rId6">
+                    <a:blip r:embed="rId9">
                       <a:extLst>
                         <a:ext uri="{28A0092B-C50C-407E-A947-70E740481C1C}">
                           <a14:useLocalDpi xmlns:a14="http://schemas.microsoft.com/office/drawing/2010/main" val="0"/>
@@ -725,11 +1652,9 @@
         </w:rPr>
         <w:t xml:space="preserve">Luego nos registramos en la página de </w:t>
       </w:r>
-      <w:proofErr w:type="spellStart"/>
       <w:r>
         <w:t>trello</w:t>
       </w:r>
-      <w:proofErr w:type="spellEnd"/>
       <w:r>
         <w:rPr>
           <w:b/>
@@ -855,23 +1780,7 @@
           <w:b/>
           <w:bCs/>
         </w:rPr>
-        <w:t xml:space="preserve">un </w:t>
-      </w:r>
-      <w:proofErr w:type="spellStart"/>
-      <w:r>
-        <w:rPr>
-          <w:b/>
-          <w:bCs/>
-        </w:rPr>
-        <w:t>index</w:t>
-      </w:r>
-      <w:proofErr w:type="spellEnd"/>
-      <w:r>
-        <w:rPr>
-          <w:b/>
-          <w:bCs/>
-        </w:rPr>
-        <w:t xml:space="preserve"> para empezar a realizar nuestra respectiva pagina y los subió al repositorio</w:t>
+        <w:t>un index para empezar a realizar nuestra respectiva pagina y los subió al repositorio</w:t>
       </w:r>
     </w:p>
     <w:p>
@@ -904,7 +1813,7 @@
                     </pic:cNvPicPr>
                   </pic:nvPicPr>
                   <pic:blipFill>
-                    <a:blip r:embed="rId7">
+                    <a:blip r:embed="rId10">
                       <a:extLst>
                         <a:ext uri="{28A0092B-C50C-407E-A947-70E740481C1C}">
                           <a14:useLocalDpi xmlns:a14="http://schemas.microsoft.com/office/drawing/2010/main" val="0"/>
@@ -965,7 +1874,7 @@
                     </pic:cNvPicPr>
                   </pic:nvPicPr>
                   <pic:blipFill>
-                    <a:blip r:embed="rId8">
+                    <a:blip r:embed="rId11">
                       <a:extLst>
                         <a:ext uri="{28A0092B-C50C-407E-A947-70E740481C1C}">
                           <a14:useLocalDpi xmlns:a14="http://schemas.microsoft.com/office/drawing/2010/main" val="0"/>
@@ -1049,7 +1958,7 @@
                     </pic:cNvPicPr>
                   </pic:nvPicPr>
                   <pic:blipFill>
-                    <a:blip r:embed="rId9">
+                    <a:blip r:embed="rId12">
                       <a:extLst>
                         <a:ext uri="{28A0092B-C50C-407E-A947-70E740481C1C}">
                           <a14:useLocalDpi xmlns:a14="http://schemas.microsoft.com/office/drawing/2010/main" val="0"/>
@@ -1119,7 +2028,7 @@
                     </pic:cNvPicPr>
                   </pic:nvPicPr>
                   <pic:blipFill>
-                    <a:blip r:embed="rId10">
+                    <a:blip r:embed="rId13">
                       <a:extLst>
                         <a:ext uri="{28A0092B-C50C-407E-A947-70E740481C1C}">
                           <a14:useLocalDpi xmlns:a14="http://schemas.microsoft.com/office/drawing/2010/main" val="0"/>
@@ -1188,7 +2097,7 @@
                     </pic:cNvPicPr>
                   </pic:nvPicPr>
                   <pic:blipFill>
-                    <a:blip r:embed="rId11">
+                    <a:blip r:embed="rId14">
                       <a:extLst>
                         <a:ext uri="{28A0092B-C50C-407E-A947-70E740481C1C}">
                           <a14:useLocalDpi xmlns:a14="http://schemas.microsoft.com/office/drawing/2010/main" val="0"/>
@@ -1249,7 +2158,7 @@
                     </pic:cNvPicPr>
                   </pic:nvPicPr>
                   <pic:blipFill>
-                    <a:blip r:embed="rId12">
+                    <a:blip r:embed="rId15">
                       <a:extLst>
                         <a:ext uri="{28A0092B-C50C-407E-A947-70E740481C1C}">
                           <a14:useLocalDpi xmlns:a14="http://schemas.microsoft.com/office/drawing/2010/main" val="0"/>
@@ -1350,39 +2259,7 @@
           <w:bCs/>
         </w:rPr>
         <w:lastRenderedPageBreak/>
-        <w:t xml:space="preserve">El intrigante Luca realizo cambios en el </w:t>
-      </w:r>
-      <w:proofErr w:type="spellStart"/>
-      <w:r>
-        <w:rPr>
-          <w:b/>
-          <w:bCs/>
-        </w:rPr>
-        <w:t>html</w:t>
-      </w:r>
-      <w:proofErr w:type="spellEnd"/>
-      <w:r>
-        <w:rPr>
-          <w:b/>
-          <w:bCs/>
-        </w:rPr>
-        <w:t xml:space="preserve"> de nuestro proyecto y a la hora de realizar el </w:t>
-      </w:r>
-      <w:proofErr w:type="spellStart"/>
-      <w:r>
-        <w:rPr>
-          <w:b/>
-          <w:bCs/>
-        </w:rPr>
-        <w:t>push</w:t>
-      </w:r>
-      <w:proofErr w:type="spellEnd"/>
-      <w:r>
-        <w:rPr>
-          <w:b/>
-          <w:bCs/>
-        </w:rPr>
-        <w:t xml:space="preserve"> tuvimos un error.</w:t>
+        <w:t>El intrigante Luca realizo cambios en el html de nuestro proyecto y a la hora de realizar el push tuvimos un error.</w:t>
       </w:r>
     </w:p>
     <w:p>
@@ -1414,7 +2291,7 @@
                     </pic:cNvPicPr>
                   </pic:nvPicPr>
                   <pic:blipFill>
-                    <a:blip r:embed="rId13">
+                    <a:blip r:embed="rId16">
                       <a:extLst>
                         <a:ext uri="{28A0092B-C50C-407E-A947-70E740481C1C}">
                           <a14:useLocalDpi xmlns:a14="http://schemas.microsoft.com/office/drawing/2010/main" val="0"/>
@@ -1466,55 +2343,7 @@
           <w:b/>
           <w:bCs/>
         </w:rPr>
-        <w:t xml:space="preserve">El cual lo pudimos solucionar realizando el </w:t>
-      </w:r>
-      <w:proofErr w:type="spellStart"/>
-      <w:r>
-        <w:rPr>
-          <w:b/>
-          <w:bCs/>
-        </w:rPr>
-        <w:t>push</w:t>
-      </w:r>
-      <w:proofErr w:type="spellEnd"/>
-      <w:r>
-        <w:rPr>
-          <w:b/>
-          <w:bCs/>
-        </w:rPr>
-        <w:t xml:space="preserve"> dentro del visual </w:t>
-      </w:r>
-      <w:proofErr w:type="spellStart"/>
-      <w:r>
-        <w:rPr>
-          <w:b/>
-          <w:bCs/>
-        </w:rPr>
-        <w:t>studio</w:t>
-      </w:r>
-      <w:proofErr w:type="spellEnd"/>
-      <w:r>
-        <w:rPr>
-          <w:b/>
-          <w:bCs/>
-        </w:rPr>
-        <w:t xml:space="preserve"> </w:t>
-      </w:r>
-      <w:proofErr w:type="spellStart"/>
-      <w:r>
-        <w:rPr>
-          <w:b/>
-          <w:bCs/>
-        </w:rPr>
-        <w:t>code</w:t>
-      </w:r>
-      <w:proofErr w:type="spellEnd"/>
-      <w:r>
-        <w:rPr>
-          <w:b/>
-          <w:bCs/>
-        </w:rPr>
-        <w:t>.</w:t>
+        <w:t>El cual lo pudimos solucionar realizando el push dentro del visual studio code.</w:t>
       </w:r>
     </w:p>
     <w:p>
@@ -1544,23 +2373,7 @@
           <w:b/>
           <w:bCs/>
         </w:rPr>
-        <w:t xml:space="preserve"> realizaron un </w:t>
-      </w:r>
-      <w:proofErr w:type="spellStart"/>
-      <w:r>
-        <w:rPr>
-          <w:b/>
-          <w:bCs/>
-        </w:rPr>
-        <w:t>pull</w:t>
-      </w:r>
-      <w:proofErr w:type="spellEnd"/>
-      <w:r>
-        <w:rPr>
-          <w:b/>
-          <w:bCs/>
-        </w:rPr>
-        <w:t xml:space="preserve"> para tener los nuevos cambios realizados en la página.</w:t>
+        <w:t xml:space="preserve"> realizaron un pull para tener los nuevos cambios realizados en la página.</w:t>
       </w:r>
     </w:p>
     <w:p>
@@ -1615,7 +2428,7 @@
                     </pic:cNvPicPr>
                   </pic:nvPicPr>
                   <pic:blipFill>
-                    <a:blip r:embed="rId14">
+                    <a:blip r:embed="rId17">
                       <a:extLst>
                         <a:ext uri="{28A0092B-C50C-407E-A947-70E740481C1C}">
                           <a14:useLocalDpi xmlns:a14="http://schemas.microsoft.com/office/drawing/2010/main" val="0"/>
@@ -1715,23 +2528,7 @@
           <w:b/>
           <w:bCs/>
         </w:rPr>
-        <w:t xml:space="preserve">El integrante Iñaki además del </w:t>
-      </w:r>
-      <w:proofErr w:type="spellStart"/>
-      <w:r>
-        <w:rPr>
-          <w:b/>
-          <w:bCs/>
-        </w:rPr>
-        <w:t>pull</w:t>
-      </w:r>
-      <w:proofErr w:type="spellEnd"/>
-      <w:r>
-        <w:rPr>
-          <w:b/>
-          <w:bCs/>
-        </w:rPr>
-        <w:t xml:space="preserve"> agrego el informe al repositorio:</w:t>
+        <w:t>El integrante Iñaki además del pull agrego el informe al repositorio:</w:t>
       </w:r>
     </w:p>
     <w:p>
@@ -1764,7 +2561,7 @@
                     </pic:cNvPicPr>
                   </pic:nvPicPr>
                   <pic:blipFill>
-                    <a:blip r:embed="rId15">
+                    <a:blip r:embed="rId18">
                       <a:extLst>
                         <a:ext uri="{28A0092B-C50C-407E-A947-70E740481C1C}">
                           <a14:useLocalDpi xmlns:a14="http://schemas.microsoft.com/office/drawing/2010/main" val="0"/>
@@ -1816,23 +2613,7 @@
           <w:b/>
           <w:bCs/>
         </w:rPr>
-        <w:t xml:space="preserve">Luego el integrante Luca realizo un </w:t>
-      </w:r>
-      <w:proofErr w:type="spellStart"/>
-      <w:r>
-        <w:rPr>
-          <w:b/>
-          <w:bCs/>
-        </w:rPr>
-        <w:t>commit</w:t>
-      </w:r>
-      <w:proofErr w:type="spellEnd"/>
-      <w:r>
-        <w:rPr>
-          <w:b/>
-          <w:bCs/>
-        </w:rPr>
-        <w:t xml:space="preserve"> agregando una lista con links a cada lugar turístico:</w:t>
+        <w:t>Luego el integrante Luca realizo un commit agregando una lista con links a cada lugar turístico:</w:t>
       </w:r>
     </w:p>
     <w:p>
@@ -1864,7 +2645,7 @@
                     </pic:cNvPicPr>
                   </pic:nvPicPr>
                   <pic:blipFill>
-                    <a:blip r:embed="rId16">
+                    <a:blip r:embed="rId19">
                       <a:extLst>
                         <a:ext uri="{28A0092B-C50C-407E-A947-70E740481C1C}">
                           <a14:useLocalDpi xmlns:a14="http://schemas.microsoft.com/office/drawing/2010/main" val="0"/>
@@ -1908,118 +2689,54 @@
           <w:b/>
           <w:bCs/>
         </w:rPr>
-        <w:t xml:space="preserve">En este nuevamente tuvimos un error, pero lo solucionamos haciendo el </w:t>
-      </w:r>
-      <w:proofErr w:type="spellStart"/>
-      <w:r>
-        <w:rPr>
-          <w:b/>
-          <w:bCs/>
-        </w:rPr>
-        <w:t>push</w:t>
-      </w:r>
-      <w:proofErr w:type="spellEnd"/>
-      <w:r>
-        <w:rPr>
-          <w:b/>
-          <w:bCs/>
-        </w:rPr>
-        <w:t xml:space="preserve"> en el visual </w:t>
-      </w:r>
-      <w:proofErr w:type="spellStart"/>
-      <w:r>
-        <w:rPr>
-          <w:b/>
-          <w:bCs/>
-        </w:rPr>
-        <w:t>studio</w:t>
-      </w:r>
-      <w:proofErr w:type="spellEnd"/>
-      <w:r>
-        <w:rPr>
-          <w:b/>
-          <w:bCs/>
-        </w:rPr>
-        <w:t xml:space="preserve"> </w:t>
-      </w:r>
-      <w:proofErr w:type="spellStart"/>
-      <w:r>
-        <w:rPr>
-          <w:b/>
-          <w:bCs/>
-        </w:rPr>
-        <w:t>code</w:t>
-      </w:r>
-      <w:proofErr w:type="spellEnd"/>
-      <w:r>
-        <w:rPr>
-          <w:b/>
-          <w:bCs/>
-        </w:rPr>
-        <w:t>.</w:t>
-      </w:r>
-    </w:p>
-    <w:p>
-      <w:pPr>
-        <w:rPr>
-          <w:b/>
-          <w:bCs/>
-        </w:rPr>
-      </w:pPr>
-    </w:p>
-    <w:p>
-      <w:pPr>
-        <w:rPr>
-          <w:b/>
-          <w:bCs/>
-        </w:rPr>
-      </w:pPr>
-    </w:p>
-    <w:p>
-      <w:pPr>
-        <w:rPr>
-          <w:b/>
-          <w:bCs/>
-        </w:rPr>
-      </w:pPr>
-    </w:p>
-    <w:p>
-      <w:pPr>
-        <w:rPr>
-          <w:b/>
-          <w:bCs/>
-        </w:rPr>
-      </w:pPr>
-    </w:p>
-    <w:p>
-      <w:pPr>
-        <w:rPr>
-          <w:b/>
-          <w:bCs/>
-        </w:rPr>
-      </w:pPr>
-      <w:r>
-        <w:rPr>
-          <w:b/>
-          <w:bCs/>
-        </w:rPr>
-        <w:t xml:space="preserve">El integrante Héctor realizo un </w:t>
-      </w:r>
-      <w:proofErr w:type="spellStart"/>
-      <w:r>
-        <w:rPr>
-          <w:b/>
-          <w:bCs/>
-        </w:rPr>
-        <w:t>pull</w:t>
-      </w:r>
-      <w:proofErr w:type="spellEnd"/>
-      <w:r>
-        <w:rPr>
-          <w:b/>
-          <w:bCs/>
-        </w:rPr>
-        <w:t xml:space="preserve"> y agrego imágenes al sitio:</w:t>
+        <w:t>En este nuevamente tuvimos un error, pero lo solucionamos haciendo el push en el visual studio code.</w:t>
+      </w:r>
+    </w:p>
+    <w:p>
+      <w:pPr>
+        <w:rPr>
+          <w:b/>
+          <w:bCs/>
+        </w:rPr>
+      </w:pPr>
+    </w:p>
+    <w:p>
+      <w:pPr>
+        <w:rPr>
+          <w:b/>
+          <w:bCs/>
+        </w:rPr>
+      </w:pPr>
+    </w:p>
+    <w:p>
+      <w:pPr>
+        <w:rPr>
+          <w:b/>
+          <w:bCs/>
+        </w:rPr>
+      </w:pPr>
+    </w:p>
+    <w:p>
+      <w:pPr>
+        <w:rPr>
+          <w:b/>
+          <w:bCs/>
+        </w:rPr>
+      </w:pPr>
+    </w:p>
+    <w:p>
+      <w:pPr>
+        <w:rPr>
+          <w:b/>
+          <w:bCs/>
+        </w:rPr>
+      </w:pPr>
+      <w:r>
+        <w:rPr>
+          <w:b/>
+          <w:bCs/>
+        </w:rPr>
+        <w:t>El integrante Héctor realizo un pull y agrego imágenes al sitio:</w:t>
       </w:r>
     </w:p>
     <w:p>
@@ -2052,7 +2769,7 @@
                     </pic:cNvPicPr>
                   </pic:nvPicPr>
                   <pic:blipFill>
-                    <a:blip r:embed="rId17">
+                    <a:blip r:embed="rId20">
                       <a:extLst>
                         <a:ext uri="{28A0092B-C50C-407E-A947-70E740481C1C}">
                           <a14:useLocalDpi xmlns:a14="http://schemas.microsoft.com/office/drawing/2010/main" val="0"/>
@@ -2113,7 +2830,7 @@
                     </pic:cNvPicPr>
                   </pic:nvPicPr>
                   <pic:blipFill>
-                    <a:blip r:embed="rId18">
+                    <a:blip r:embed="rId21">
                       <a:extLst>
                         <a:ext uri="{28A0092B-C50C-407E-A947-70E740481C1C}">
                           <a14:useLocalDpi xmlns:a14="http://schemas.microsoft.com/office/drawing/2010/main" val="0"/>
@@ -2174,7 +2891,7 @@
                     </pic:cNvPicPr>
                   </pic:nvPicPr>
                   <pic:blipFill>
-                    <a:blip r:embed="rId19">
+                    <a:blip r:embed="rId22">
                       <a:extLst>
                         <a:ext uri="{28A0092B-C50C-407E-A947-70E740481C1C}">
                           <a14:useLocalDpi xmlns:a14="http://schemas.microsoft.com/office/drawing/2010/main" val="0"/>
@@ -2248,23 +2965,7 @@
     </w:p>
     <w:p>
       <w:r>
-        <w:t xml:space="preserve">Luego el integrante Luca realizado un </w:t>
-      </w:r>
-      <w:proofErr w:type="spellStart"/>
-      <w:r>
-        <w:t>pull</w:t>
-      </w:r>
-      <w:proofErr w:type="spellEnd"/>
-      <w:r>
-        <w:t xml:space="preserve"> y </w:t>
-      </w:r>
-      <w:proofErr w:type="spellStart"/>
-      <w:r>
-        <w:t>subio</w:t>
-      </w:r>
-      <w:proofErr w:type="spellEnd"/>
-      <w:r>
-        <w:t xml:space="preserve"> nuevos cambios:</w:t>
+        <w:t>Luego el integrante Luca realizado un pull y subio nuevos cambios:</w:t>
       </w:r>
     </w:p>
     <w:p/>
@@ -2291,7 +2992,7 @@
                     </pic:cNvPicPr>
                   </pic:nvPicPr>
                   <pic:blipFill>
-                    <a:blip r:embed="rId20">
+                    <a:blip r:embed="rId23">
                       <a:extLst>
                         <a:ext uri="{28A0092B-C50C-407E-A947-70E740481C1C}">
                           <a14:useLocalDpi xmlns:a14="http://schemas.microsoft.com/office/drawing/2010/main" val="0"/>
@@ -2346,7 +3047,7 @@
                     </pic:cNvPicPr>
                   </pic:nvPicPr>
                   <pic:blipFill>
-                    <a:blip r:embed="rId21">
+                    <a:blip r:embed="rId24">
                       <a:extLst>
                         <a:ext uri="{28A0092B-C50C-407E-A947-70E740481C1C}">
                           <a14:useLocalDpi xmlns:a14="http://schemas.microsoft.com/office/drawing/2010/main" val="0"/>
@@ -2380,13 +3081,111 @@
     </w:p>
     <w:p/>
     <w:sectPr>
+      <w:footerReference w:type="default" r:id="rId25"/>
       <w:pgSz w:w="11906" w:h="16838"/>
       <w:pgMar w:top="1417" w:right="1701" w:bottom="1417" w:left="1701" w:header="708" w:footer="708" w:gutter="0"/>
+      <w:pgNumType w:start="0"/>
       <w:cols w:space="708"/>
+      <w:titlePg/>
       <w:docGrid w:linePitch="360"/>
     </w:sectPr>
   </w:body>
 </w:document>
+</file>
+
+<file path=word/endnotes.xml><?xml version="1.0" encoding="utf-8"?>
+<w:endnotes xmlns:wpc="http://schemas.microsoft.com/office/word/2010/wordprocessingCanvas" xmlns:cx="http://schemas.microsoft.com/office/drawing/2014/chartex" xmlns:cx1="http://schemas.microsoft.com/office/drawing/2015/9/8/chartex" xmlns:cx2="http://schemas.microsoft.com/office/drawing/2015/10/21/chartex" xmlns:cx3="http://schemas.microsoft.com/office/drawing/2016/5/9/chartex" xmlns:cx4="http://schemas.microsoft.com/office/drawing/2016/5/10/chartex" xmlns:cx5="http://schemas.microsoft.com/office/drawing/2016/5/11/chartex" xmlns:cx6="http://schemas.microsoft.com/office/drawing/2016/5/12/chartex" xmlns:cx7="http://schemas.microsoft.com/office/drawing/2016/5/13/chartex" xmlns:cx8="http://schemas.microsoft.com/office/drawing/2016/5/14/chartex" xmlns:mc="http://schemas.openxmlformats.org/markup-compatibility/2006" xmlns:aink="http://schemas.microsoft.com/office/drawing/2016/ink" xmlns:am3d="http://schemas.microsoft.com/office/drawing/2017/model3d" xmlns:o="urn:schemas-microsoft-com:office:office" xmlns:oel="http://schemas.microsoft.com/office/2019/extlst" xmlns:r="http://schemas.openxmlformats.org/officeDocument/2006/relationships" xmlns:m="http://schemas.openxmlformats.org/officeDocument/2006/math" xmlns:v="urn:schemas-microsoft-com:vml" xmlns:wp14="http://schemas.microsoft.com/office/word/2010/wordprocessingDrawing" xmlns:wp="http://schemas.openxmlformats.org/drawingml/2006/wordprocessingDrawing" xmlns:w10="urn:schemas-microsoft-com:office:word" xmlns:w="http://schemas.openxmlformats.org/wordprocessingml/2006/main" xmlns:w14="http://schemas.microsoft.com/office/word/2010/wordml" xmlns:w15="http://schemas.microsoft.com/office/word/2012/wordml" xmlns:w16cex="http://schemas.microsoft.com/office/word/2018/wordml/cex" xmlns:w16cid="http://schemas.microsoft.com/office/word/2016/wordml/cid" xmlns:w16="http://schemas.microsoft.com/office/word/2018/wordml" xmlns:w16sdtdh="http://schemas.microsoft.com/office/word/2020/wordml/sdtdatahash" xmlns:w16se="http://schemas.microsoft.com/office/word/2015/wordml/symex" xmlns:wpg="http://schemas.microsoft.com/office/word/2010/wordprocessingGroup" xmlns:wpi="http://schemas.microsoft.com/office/word/2010/wordprocessingInk" xmlns:wne="http://schemas.microsoft.com/office/word/2006/wordml" xmlns:wps="http://schemas.microsoft.com/office/word/2010/wordprocessingShape" mc:Ignorable="w14 w15 w16se w16cid w16 w16cex w16sdtdh wp14">
+  <w:endnote w:type="separator" w:id="-1">
+    <w:p>
+      <w:pPr>
+        <w:spacing w:after="0" w:line="240" w:lineRule="auto"/>
+      </w:pPr>
+      <w:r>
+        <w:separator/>
+      </w:r>
+    </w:p>
+  </w:endnote>
+  <w:endnote w:type="continuationSeparator" w:id="0">
+    <w:p>
+      <w:pPr>
+        <w:spacing w:after="0" w:line="240" w:lineRule="auto"/>
+      </w:pPr>
+      <w:r>
+        <w:continuationSeparator/>
+      </w:r>
+    </w:p>
+  </w:endnote>
+</w:endnotes>
+</file>
+
+<file path=word/footer1.xml><?xml version="1.0" encoding="utf-8"?>
+<w:ftr xmlns:wpc="http://schemas.microsoft.com/office/word/2010/wordprocessingCanvas" xmlns:cx="http://schemas.microsoft.com/office/drawing/2014/chartex" xmlns:cx1="http://schemas.microsoft.com/office/drawing/2015/9/8/chartex" xmlns:cx2="http://schemas.microsoft.com/office/drawing/2015/10/21/chartex" xmlns:cx3="http://schemas.microsoft.com/office/drawing/2016/5/9/chartex" xmlns:cx4="http://schemas.microsoft.com/office/drawing/2016/5/10/chartex" xmlns:cx5="http://schemas.microsoft.com/office/drawing/2016/5/11/chartex" xmlns:cx6="http://schemas.microsoft.com/office/drawing/2016/5/12/chartex" xmlns:cx7="http://schemas.microsoft.com/office/drawing/2016/5/13/chartex" xmlns:cx8="http://schemas.microsoft.com/office/drawing/2016/5/14/chartex" xmlns:mc="http://schemas.openxmlformats.org/markup-compatibility/2006" xmlns:aink="http://schemas.microsoft.com/office/drawing/2016/ink" xmlns:am3d="http://schemas.microsoft.com/office/drawing/2017/model3d" xmlns:o="urn:schemas-microsoft-com:office:office" xmlns:oel="http://schemas.microsoft.com/office/2019/extlst" xmlns:r="http://schemas.openxmlformats.org/officeDocument/2006/relationships" xmlns:m="http://schemas.openxmlformats.org/officeDocument/2006/math" xmlns:v="urn:schemas-microsoft-com:vml" xmlns:wp14="http://schemas.microsoft.com/office/word/2010/wordprocessingDrawing" xmlns:wp="http://schemas.openxmlformats.org/drawingml/2006/wordprocessingDrawing" xmlns:w10="urn:schemas-microsoft-com:office:word" xmlns:w="http://schemas.openxmlformats.org/wordprocessingml/2006/main" xmlns:w14="http://schemas.microsoft.com/office/word/2010/wordml" xmlns:w15="http://schemas.microsoft.com/office/word/2012/wordml" xmlns:w16cex="http://schemas.microsoft.com/office/word/2018/wordml/cex" xmlns:w16cid="http://schemas.microsoft.com/office/word/2016/wordml/cid" xmlns:w16="http://schemas.microsoft.com/office/word/2018/wordml" xmlns:w16sdtdh="http://schemas.microsoft.com/office/word/2020/wordml/sdtdatahash" xmlns:w16se="http://schemas.microsoft.com/office/word/2015/wordml/symex" xmlns:wpg="http://schemas.microsoft.com/office/word/2010/wordprocessingGroup" xmlns:wpi="http://schemas.microsoft.com/office/word/2010/wordprocessingInk" xmlns:wne="http://schemas.microsoft.com/office/word/2006/wordml" xmlns:wps="http://schemas.microsoft.com/office/word/2010/wordprocessingShape" mc:Ignorable="w14 w15 w16se w16cid w16 w16cex w16sdtdh wp14">
+  <w:sdt>
+    <w:sdtPr>
+      <w:id w:val="1225262956"/>
+      <w:docPartObj>
+        <w:docPartGallery w:val="Page Numbers (Bottom of Page)"/>
+        <w:docPartUnique/>
+      </w:docPartObj>
+    </w:sdtPr>
+    <w:sdtContent>
+      <w:p>
+        <w:pPr>
+          <w:pStyle w:val="Piedepgina"/>
+          <w:jc w:val="right"/>
+        </w:pPr>
+        <w:r>
+          <w:fldChar w:fldCharType="begin"/>
+        </w:r>
+        <w:r>
+          <w:instrText>PAGE   \* MERGEFORMAT</w:instrText>
+        </w:r>
+        <w:r>
+          <w:fldChar w:fldCharType="separate"/>
+        </w:r>
+        <w:r>
+          <w:rPr>
+            <w:lang w:val="es-ES"/>
+          </w:rPr>
+          <w:t>2</w:t>
+        </w:r>
+        <w:r>
+          <w:fldChar w:fldCharType="end"/>
+        </w:r>
+      </w:p>
+    </w:sdtContent>
+  </w:sdt>
+  <w:p>
+    <w:pPr>
+      <w:pStyle w:val="Piedepgina"/>
+    </w:pPr>
+  </w:p>
+</w:ftr>
+</file>
+
+<file path=word/footnotes.xml><?xml version="1.0" encoding="utf-8"?>
+<w:footnotes xmlns:wpc="http://schemas.microsoft.com/office/word/2010/wordprocessingCanvas" xmlns:cx="http://schemas.microsoft.com/office/drawing/2014/chartex" xmlns:cx1="http://schemas.microsoft.com/office/drawing/2015/9/8/chartex" xmlns:cx2="http://schemas.microsoft.com/office/drawing/2015/10/21/chartex" xmlns:cx3="http://schemas.microsoft.com/office/drawing/2016/5/9/chartex" xmlns:cx4="http://schemas.microsoft.com/office/drawing/2016/5/10/chartex" xmlns:cx5="http://schemas.microsoft.com/office/drawing/2016/5/11/chartex" xmlns:cx6="http://schemas.microsoft.com/office/drawing/2016/5/12/chartex" xmlns:cx7="http://schemas.microsoft.com/office/drawing/2016/5/13/chartex" xmlns:cx8="http://schemas.microsoft.com/office/drawing/2016/5/14/chartex" xmlns:mc="http://schemas.openxmlformats.org/markup-compatibility/2006" xmlns:aink="http://schemas.microsoft.com/office/drawing/2016/ink" xmlns:am3d="http://schemas.microsoft.com/office/drawing/2017/model3d" xmlns:o="urn:schemas-microsoft-com:office:office" xmlns:oel="http://schemas.microsoft.com/office/2019/extlst" xmlns:r="http://schemas.openxmlformats.org/officeDocument/2006/relationships" xmlns:m="http://schemas.openxmlformats.org/officeDocument/2006/math" xmlns:v="urn:schemas-microsoft-com:vml" xmlns:wp14="http://schemas.microsoft.com/office/word/2010/wordprocessingDrawing" xmlns:wp="http://schemas.openxmlformats.org/drawingml/2006/wordprocessingDrawing" xmlns:w10="urn:schemas-microsoft-com:office:word" xmlns:w="http://schemas.openxmlformats.org/wordprocessingml/2006/main" xmlns:w14="http://schemas.microsoft.com/office/word/2010/wordml" xmlns:w15="http://schemas.microsoft.com/office/word/2012/wordml" xmlns:w16cex="http://schemas.microsoft.com/office/word/2018/wordml/cex" xmlns:w16cid="http://schemas.microsoft.com/office/word/2016/wordml/cid" xmlns:w16="http://schemas.microsoft.com/office/word/2018/wordml" xmlns:w16sdtdh="http://schemas.microsoft.com/office/word/2020/wordml/sdtdatahash" xmlns:w16se="http://schemas.microsoft.com/office/word/2015/wordml/symex" xmlns:wpg="http://schemas.microsoft.com/office/word/2010/wordprocessingGroup" xmlns:wpi="http://schemas.microsoft.com/office/word/2010/wordprocessingInk" xmlns:wne="http://schemas.microsoft.com/office/word/2006/wordml" xmlns:wps="http://schemas.microsoft.com/office/word/2010/wordprocessingShape" mc:Ignorable="w14 w15 w16se w16cid w16 w16cex w16sdtdh wp14">
+  <w:footnote w:type="separator" w:id="-1">
+    <w:p>
+      <w:pPr>
+        <w:spacing w:after="0" w:line="240" w:lineRule="auto"/>
+      </w:pPr>
+      <w:r>
+        <w:separator/>
+      </w:r>
+    </w:p>
+  </w:footnote>
+  <w:footnote w:type="continuationSeparator" w:id="0">
+    <w:p>
+      <w:pPr>
+        <w:spacing w:after="0" w:line="240" w:lineRule="auto"/>
+      </w:pPr>
+      <w:r>
+        <w:continuationSeparator/>
+      </w:r>
+    </w:p>
+  </w:footnote>
+</w:footnotes>
 </file>
 
 <file path=word/numbering.xml><?xml version="1.0" encoding="utf-8"?>
@@ -2909,11 +3708,32 @@
     <w:name w:val="Normal"/>
     <w:qFormat/>
   </w:style>
-  <w:style w:type="paragraph" w:styleId="Heading2">
+  <w:style w:type="paragraph" w:styleId="Ttulo1">
+    <w:name w:val="heading 1"/>
+    <w:basedOn w:val="Normal"/>
+    <w:next w:val="Normal"/>
+    <w:link w:val="Ttulo1Car"/>
+    <w:uiPriority w:val="9"/>
+    <w:qFormat/>
+    <w:rsid w:val="009833DC"/>
+    <w:pPr>
+      <w:keepNext/>
+      <w:keepLines/>
+      <w:spacing w:before="240" w:after="0"/>
+      <w:outlineLvl w:val="0"/>
+    </w:pPr>
+    <w:rPr>
+      <w:rFonts w:asciiTheme="majorHAnsi" w:eastAsiaTheme="majorEastAsia" w:hAnsiTheme="majorHAnsi" w:cstheme="majorBidi"/>
+      <w:color w:val="2F5496" w:themeColor="accent1" w:themeShade="BF"/>
+      <w:sz w:val="32"/>
+      <w:szCs w:val="32"/>
+    </w:rPr>
+  </w:style>
+  <w:style w:type="paragraph" w:styleId="Ttulo2">
     <w:name w:val="heading 2"/>
     <w:basedOn w:val="Normal"/>
     <w:next w:val="Normal"/>
-    <w:link w:val="Heading2Char"/>
+    <w:link w:val="Ttulo2Car"/>
     <w:uiPriority w:val="9"/>
     <w:unhideWhenUsed/>
     <w:qFormat/>
@@ -2931,13 +3751,13 @@
       <w:szCs w:val="26"/>
     </w:rPr>
   </w:style>
-  <w:style w:type="character" w:default="1" w:styleId="DefaultParagraphFont">
+  <w:style w:type="character" w:default="1" w:styleId="Fuentedeprrafopredeter">
     <w:name w:val="Default Paragraph Font"/>
     <w:uiPriority w:val="1"/>
     <w:semiHidden/>
     <w:unhideWhenUsed/>
   </w:style>
-  <w:style w:type="table" w:default="1" w:styleId="TableNormal">
+  <w:style w:type="table" w:default="1" w:styleId="Tablanormal">
     <w:name w:val="Normal Table"/>
     <w:uiPriority w:val="99"/>
     <w:semiHidden/>
@@ -2952,13 +3772,13 @@
       </w:tblCellMar>
     </w:tblPr>
   </w:style>
-  <w:style w:type="numbering" w:default="1" w:styleId="NoList">
+  <w:style w:type="numbering" w:default="1" w:styleId="Sinlista">
     <w:name w:val="No List"/>
     <w:uiPriority w:val="99"/>
     <w:semiHidden/>
     <w:unhideWhenUsed/>
   </w:style>
-  <w:style w:type="paragraph" w:styleId="ListParagraph">
+  <w:style w:type="paragraph" w:styleId="Prrafodelista">
     <w:name w:val="List Paragraph"/>
     <w:basedOn w:val="Normal"/>
     <w:uiPriority w:val="34"/>
@@ -2969,10 +3789,10 @@
       <w:contextualSpacing/>
     </w:pPr>
   </w:style>
-  <w:style w:type="character" w:customStyle="1" w:styleId="Heading2Char">
-    <w:name w:val="Heading 2 Char"/>
-    <w:basedOn w:val="DefaultParagraphFont"/>
-    <w:link w:val="Heading2"/>
+  <w:style w:type="character" w:customStyle="1" w:styleId="Ttulo2Car">
+    <w:name w:val="Título 2 Car"/>
+    <w:basedOn w:val="Fuentedeprrafopredeter"/>
+    <w:link w:val="Ttulo2"/>
     <w:uiPriority w:val="9"/>
     <w:rsid w:val="00E56962"/>
     <w:rPr>
@@ -2981,6 +3801,94 @@
       <w:sz w:val="26"/>
       <w:szCs w:val="26"/>
     </w:rPr>
+  </w:style>
+  <w:style w:type="character" w:customStyle="1" w:styleId="Ttulo1Car">
+    <w:name w:val="Título 1 Car"/>
+    <w:basedOn w:val="Fuentedeprrafopredeter"/>
+    <w:link w:val="Ttulo1"/>
+    <w:uiPriority w:val="9"/>
+    <w:rsid w:val="009833DC"/>
+    <w:rPr>
+      <w:rFonts w:asciiTheme="majorHAnsi" w:eastAsiaTheme="majorEastAsia" w:hAnsiTheme="majorHAnsi" w:cstheme="majorBidi"/>
+      <w:color w:val="2F5496" w:themeColor="accent1" w:themeShade="BF"/>
+      <w:sz w:val="32"/>
+      <w:szCs w:val="32"/>
+    </w:rPr>
+  </w:style>
+  <w:style w:type="paragraph" w:styleId="Sinespaciado">
+    <w:name w:val="No Spacing"/>
+    <w:link w:val="SinespaciadoCar"/>
+    <w:uiPriority w:val="1"/>
+    <w:qFormat/>
+    <w:rsid w:val="009833DC"/>
+    <w:pPr>
+      <w:spacing w:after="0" w:line="240" w:lineRule="auto"/>
+    </w:pPr>
+    <w:rPr>
+      <w:rFonts w:asciiTheme="minorHAnsi" w:eastAsiaTheme="minorEastAsia" w:hAnsiTheme="minorHAnsi"/>
+      <w:color w:val="auto"/>
+      <w:sz w:val="22"/>
+      <w:szCs w:val="22"/>
+      <w:lang w:eastAsia="es-AR"/>
+    </w:rPr>
+  </w:style>
+  <w:style w:type="character" w:customStyle="1" w:styleId="SinespaciadoCar">
+    <w:name w:val="Sin espaciado Car"/>
+    <w:basedOn w:val="Fuentedeprrafopredeter"/>
+    <w:link w:val="Sinespaciado"/>
+    <w:uiPriority w:val="1"/>
+    <w:rsid w:val="009833DC"/>
+    <w:rPr>
+      <w:rFonts w:asciiTheme="minorHAnsi" w:eastAsiaTheme="minorEastAsia" w:hAnsiTheme="minorHAnsi"/>
+      <w:color w:val="auto"/>
+      <w:sz w:val="22"/>
+      <w:szCs w:val="22"/>
+      <w:lang w:eastAsia="es-AR"/>
+    </w:rPr>
+  </w:style>
+  <w:style w:type="paragraph" w:styleId="Encabezado">
+    <w:name w:val="header"/>
+    <w:basedOn w:val="Normal"/>
+    <w:link w:val="EncabezadoCar"/>
+    <w:uiPriority w:val="99"/>
+    <w:unhideWhenUsed/>
+    <w:rsid w:val="008F6F73"/>
+    <w:pPr>
+      <w:tabs>
+        <w:tab w:val="center" w:pos="4252"/>
+        <w:tab w:val="right" w:pos="8504"/>
+      </w:tabs>
+      <w:spacing w:after="0" w:line="240" w:lineRule="auto"/>
+    </w:pPr>
+  </w:style>
+  <w:style w:type="character" w:customStyle="1" w:styleId="EncabezadoCar">
+    <w:name w:val="Encabezado Car"/>
+    <w:basedOn w:val="Fuentedeprrafopredeter"/>
+    <w:link w:val="Encabezado"/>
+    <w:uiPriority w:val="99"/>
+    <w:rsid w:val="008F6F73"/>
+  </w:style>
+  <w:style w:type="paragraph" w:styleId="Piedepgina">
+    <w:name w:val="footer"/>
+    <w:basedOn w:val="Normal"/>
+    <w:link w:val="PiedepginaCar"/>
+    <w:uiPriority w:val="99"/>
+    <w:unhideWhenUsed/>
+    <w:rsid w:val="008F6F73"/>
+    <w:pPr>
+      <w:tabs>
+        <w:tab w:val="center" w:pos="4252"/>
+        <w:tab w:val="right" w:pos="8504"/>
+      </w:tabs>
+      <w:spacing w:after="0" w:line="240" w:lineRule="auto"/>
+    </w:pPr>
+  </w:style>
+  <w:style w:type="character" w:customStyle="1" w:styleId="PiedepginaCar">
+    <w:name w:val="Pie de página Car"/>
+    <w:basedOn w:val="Fuentedeprrafopredeter"/>
+    <w:link w:val="Piedepgina"/>
+    <w:uiPriority w:val="99"/>
+    <w:rsid w:val="008F6F73"/>
   </w:style>
 </w:styles>
 </file>

</xml_diff>

<commit_message>
añadido los enlaces pertinentes al informe
</commit_message>
<xml_diff>
--- a/informe/Trabajo_practico_Especial.docx
+++ b/informe/Trabajo_practico_Especial.docx
@@ -790,14 +790,6 @@
           <w:szCs w:val="28"/>
         </w:rPr>
       </w:pPr>
-    </w:p>
-    <w:p>
-      <w:pPr>
-        <w:rPr>
-          <w:sz w:val="28"/>
-          <w:szCs w:val="28"/>
-        </w:rPr>
-      </w:pPr>
       <w:r>
         <w:rPr>
           <w:sz w:val="28"/>
@@ -838,6 +830,67 @@
     </w:p>
     <w:p>
       <w:pPr>
+        <w:rPr>
+          <w:sz w:val="28"/>
+          <w:szCs w:val="28"/>
+        </w:rPr>
+      </w:pPr>
+    </w:p>
+    <w:p>
+      <w:pPr>
+        <w:rPr>
+          <w:sz w:val="28"/>
+          <w:szCs w:val="28"/>
+        </w:rPr>
+      </w:pPr>
+      <w:r>
+        <w:rPr>
+          <w:sz w:val="28"/>
+          <w:szCs w:val="28"/>
+        </w:rPr>
+        <w:t>Enlace al repositorio GitHub:</w:t>
+      </w:r>
+      <w:r>
+        <w:t xml:space="preserve"> </w:t>
+      </w:r>
+      <w:hyperlink r:id="rId8" w:tgtFrame="_blank" w:tooltip="https://github.com/LucaSB47/TIO-TPE" w:history="1">
+        <w:r>
+          <w:rPr>
+            <w:rStyle w:val="Hipervnculo"/>
+            <w:sz w:val="28"/>
+            <w:szCs w:val="28"/>
+          </w:rPr>
+          <w:t>https://github.com/LucaSB47/TIO-TPE</w:t>
+        </w:r>
+      </w:hyperlink>
+    </w:p>
+    <w:p>
+      <w:pPr>
+        <w:rPr>
+          <w:sz w:val="28"/>
+          <w:szCs w:val="28"/>
+        </w:rPr>
+      </w:pPr>
+      <w:r>
+        <w:rPr>
+          <w:sz w:val="28"/>
+          <w:szCs w:val="28"/>
+        </w:rPr>
+        <w:t xml:space="preserve">Enlace al tablero de Trello: </w:t>
+      </w:r>
+      <w:hyperlink r:id="rId9" w:tgtFrame="_blank" w:tooltip="https://trello.com/b/H9zu4TYL/tpe-tio" w:history="1">
+        <w:r>
+          <w:rPr>
+            <w:rStyle w:val="Hipervnculo"/>
+            <w:sz w:val="28"/>
+            <w:szCs w:val="28"/>
+          </w:rPr>
+          <w:t>https://trello.com/b/H9zu4TYL/tpe-tio</w:t>
+        </w:r>
+      </w:hyperlink>
+    </w:p>
+    <w:p>
+      <w:pPr>
         <w:jc w:val="center"/>
         <w:rPr>
           <w:sz w:val="28"/>
@@ -852,6 +905,7 @@
         <w:rPr>
           <w:sz w:val="28"/>
           <w:szCs w:val="28"/>
+          <w:u w:val="single"/>
         </w:rPr>
       </w:pPr>
     </w:p>
@@ -861,7 +915,6 @@
         <w:rPr>
           <w:sz w:val="28"/>
           <w:szCs w:val="28"/>
-          <w:u w:val="single"/>
         </w:rPr>
       </w:pPr>
     </w:p>
@@ -1010,7 +1063,6 @@
           <w:szCs w:val="48"/>
           <w:u w:val="single"/>
         </w:rPr>
-        <w:lastRenderedPageBreak/>
         <w:t>Desarrollo del trabajo</w:t>
       </w:r>
     </w:p>
@@ -1464,6 +1516,7 @@
         <w:rPr>
           <w:noProof/>
         </w:rPr>
+        <w:lastRenderedPageBreak/>
         <w:drawing>
           <wp:inline distT="0" distB="0" distL="0" distR="0" wp14:anchorId="63A7F79B" wp14:editId="03E439E5">
             <wp:extent cx="5400040" cy="3822065"/>
@@ -1482,7 +1535,7 @@
                     </pic:cNvPicPr>
                   </pic:nvPicPr>
                   <pic:blipFill>
-                    <a:blip r:embed="rId8">
+                    <a:blip r:embed="rId10">
                       <a:extLst>
                         <a:ext uri="{28A0092B-C50C-407E-A947-70E740481C1C}">
                           <a14:useLocalDpi xmlns:a14="http://schemas.microsoft.com/office/drawing/2010/main" val="0"/>
@@ -1525,7 +1578,6 @@
         <w:rPr>
           <w:noProof/>
         </w:rPr>
-        <w:lastRenderedPageBreak/>
         <w:drawing>
           <wp:inline distT="0" distB="0" distL="0" distR="0" wp14:anchorId="2EB5F7E4" wp14:editId="759E51E6">
             <wp:extent cx="5400040" cy="2763520"/>
@@ -1544,7 +1596,7 @@
                     </pic:cNvPicPr>
                   </pic:nvPicPr>
                   <pic:blipFill>
-                    <a:blip r:embed="rId9">
+                    <a:blip r:embed="rId11">
                       <a:extLst>
                         <a:ext uri="{28A0092B-C50C-407E-A947-70E740481C1C}">
                           <a14:useLocalDpi xmlns:a14="http://schemas.microsoft.com/office/drawing/2010/main" val="0"/>
@@ -1650,6 +1702,7 @@
           <w:b/>
           <w:bCs/>
         </w:rPr>
+        <w:lastRenderedPageBreak/>
         <w:t xml:space="preserve">Luego nos registramos en la página de </w:t>
       </w:r>
       <w:r>
@@ -1794,7 +1847,6 @@
         <w:rPr>
           <w:noProof/>
         </w:rPr>
-        <w:lastRenderedPageBreak/>
         <w:drawing>
           <wp:inline distT="0" distB="0" distL="0" distR="0" wp14:anchorId="4809147F" wp14:editId="229A1D26">
             <wp:extent cx="5400040" cy="2214880"/>
@@ -1813,7 +1865,7 @@
                     </pic:cNvPicPr>
                   </pic:nvPicPr>
                   <pic:blipFill>
-                    <a:blip r:embed="rId10">
+                    <a:blip r:embed="rId12">
                       <a:extLst>
                         <a:ext uri="{28A0092B-C50C-407E-A947-70E740481C1C}">
                           <a14:useLocalDpi xmlns:a14="http://schemas.microsoft.com/office/drawing/2010/main" val="0"/>
@@ -1874,7 +1926,7 @@
                     </pic:cNvPicPr>
                   </pic:nvPicPr>
                   <pic:blipFill>
-                    <a:blip r:embed="rId11">
+                    <a:blip r:embed="rId13">
                       <a:extLst>
                         <a:ext uri="{28A0092B-C50C-407E-A947-70E740481C1C}">
                           <a14:useLocalDpi xmlns:a14="http://schemas.microsoft.com/office/drawing/2010/main" val="0"/>
@@ -1940,6 +1992,7 @@
         <w:rPr>
           <w:noProof/>
         </w:rPr>
+        <w:lastRenderedPageBreak/>
         <w:drawing>
           <wp:inline distT="0" distB="0" distL="0" distR="0" wp14:anchorId="55DCB706" wp14:editId="4BDC9F7A">
             <wp:extent cx="5400040" cy="2533650"/>
@@ -1958,7 +2011,7 @@
                     </pic:cNvPicPr>
                   </pic:nvPicPr>
                   <pic:blipFill>
-                    <a:blip r:embed="rId12">
+                    <a:blip r:embed="rId14">
                       <a:extLst>
                         <a:ext uri="{28A0092B-C50C-407E-A947-70E740481C1C}">
                           <a14:useLocalDpi xmlns:a14="http://schemas.microsoft.com/office/drawing/2010/main" val="0"/>
@@ -2009,7 +2062,6 @@
         <w:rPr>
           <w:noProof/>
         </w:rPr>
-        <w:lastRenderedPageBreak/>
         <w:drawing>
           <wp:inline distT="0" distB="0" distL="0" distR="0" wp14:anchorId="402985EF" wp14:editId="1F619EE0">
             <wp:extent cx="5362575" cy="1362075"/>
@@ -2028,7 +2080,7 @@
                     </pic:cNvPicPr>
                   </pic:nvPicPr>
                   <pic:blipFill>
-                    <a:blip r:embed="rId13">
+                    <a:blip r:embed="rId15">
                       <a:extLst>
                         <a:ext uri="{28A0092B-C50C-407E-A947-70E740481C1C}">
                           <a14:useLocalDpi xmlns:a14="http://schemas.microsoft.com/office/drawing/2010/main" val="0"/>
@@ -2097,7 +2149,7 @@
                     </pic:cNvPicPr>
                   </pic:nvPicPr>
                   <pic:blipFill>
-                    <a:blip r:embed="rId14">
+                    <a:blip r:embed="rId16">
                       <a:extLst>
                         <a:ext uri="{28A0092B-C50C-407E-A947-70E740481C1C}">
                           <a14:useLocalDpi xmlns:a14="http://schemas.microsoft.com/office/drawing/2010/main" val="0"/>
@@ -2140,6 +2192,7 @@
         <w:rPr>
           <w:noProof/>
         </w:rPr>
+        <w:lastRenderedPageBreak/>
         <w:drawing>
           <wp:inline distT="0" distB="0" distL="0" distR="0" wp14:anchorId="59E5DC90" wp14:editId="06EF0CEB">
             <wp:extent cx="5400040" cy="3238500"/>
@@ -2158,7 +2211,7 @@
                     </pic:cNvPicPr>
                   </pic:nvPicPr>
                   <pic:blipFill>
-                    <a:blip r:embed="rId15">
+                    <a:blip r:embed="rId17">
                       <a:extLst>
                         <a:ext uri="{28A0092B-C50C-407E-A947-70E740481C1C}">
                           <a14:useLocalDpi xmlns:a14="http://schemas.microsoft.com/office/drawing/2010/main" val="0"/>
@@ -2258,7 +2311,6 @@
           <w:b/>
           <w:bCs/>
         </w:rPr>
-        <w:lastRenderedPageBreak/>
         <w:t>El intrigante Luca realizo cambios en el html de nuestro proyecto y a la hora de realizar el push tuvimos un error.</w:t>
       </w:r>
     </w:p>
@@ -2291,7 +2343,7 @@
                     </pic:cNvPicPr>
                   </pic:nvPicPr>
                   <pic:blipFill>
-                    <a:blip r:embed="rId16">
+                    <a:blip r:embed="rId18">
                       <a:extLst>
                         <a:ext uri="{28A0092B-C50C-407E-A947-70E740481C1C}">
                           <a14:useLocalDpi xmlns:a14="http://schemas.microsoft.com/office/drawing/2010/main" val="0"/>
@@ -2366,6 +2418,7 @@
           <w:b/>
           <w:bCs/>
         </w:rPr>
+        <w:lastRenderedPageBreak/>
         <w:t>Luego el resto</w:t>
       </w:r>
       <w:r>
@@ -2428,7 +2481,7 @@
                     </pic:cNvPicPr>
                   </pic:nvPicPr>
                   <pic:blipFill>
-                    <a:blip r:embed="rId17">
+                    <a:blip r:embed="rId19">
                       <a:extLst>
                         <a:ext uri="{28A0092B-C50C-407E-A947-70E740481C1C}">
                           <a14:useLocalDpi xmlns:a14="http://schemas.microsoft.com/office/drawing/2010/main" val="0"/>
@@ -2542,7 +2595,6 @@
         <w:rPr>
           <w:noProof/>
         </w:rPr>
-        <w:lastRenderedPageBreak/>
         <w:drawing>
           <wp:inline distT="0" distB="0" distL="0" distR="0" wp14:anchorId="1F72525F" wp14:editId="027A9F98">
             <wp:extent cx="5400040" cy="3450590"/>
@@ -2561,7 +2613,7 @@
                     </pic:cNvPicPr>
                   </pic:nvPicPr>
                   <pic:blipFill>
-                    <a:blip r:embed="rId18">
+                    <a:blip r:embed="rId20">
                       <a:extLst>
                         <a:ext uri="{28A0092B-C50C-407E-A947-70E740481C1C}">
                           <a14:useLocalDpi xmlns:a14="http://schemas.microsoft.com/office/drawing/2010/main" val="0"/>
@@ -2645,7 +2697,7 @@
                     </pic:cNvPicPr>
                   </pic:nvPicPr>
                   <pic:blipFill>
-                    <a:blip r:embed="rId19">
+                    <a:blip r:embed="rId21">
                       <a:extLst>
                         <a:ext uri="{28A0092B-C50C-407E-A947-70E740481C1C}">
                           <a14:useLocalDpi xmlns:a14="http://schemas.microsoft.com/office/drawing/2010/main" val="0"/>
@@ -2750,7 +2802,6 @@
         <w:rPr>
           <w:noProof/>
         </w:rPr>
-        <w:lastRenderedPageBreak/>
         <w:drawing>
           <wp:inline distT="0" distB="0" distL="0" distR="0" wp14:anchorId="52EF2865" wp14:editId="60881CB6">
             <wp:extent cx="5362575" cy="2219325"/>
@@ -2769,7 +2820,7 @@
                     </pic:cNvPicPr>
                   </pic:nvPicPr>
                   <pic:blipFill>
-                    <a:blip r:embed="rId20">
+                    <a:blip r:embed="rId22">
                       <a:extLst>
                         <a:ext uri="{28A0092B-C50C-407E-A947-70E740481C1C}">
                           <a14:useLocalDpi xmlns:a14="http://schemas.microsoft.com/office/drawing/2010/main" val="0"/>
@@ -2812,6 +2863,7 @@
         <w:rPr>
           <w:noProof/>
         </w:rPr>
+        <w:lastRenderedPageBreak/>
         <w:drawing>
           <wp:inline distT="0" distB="0" distL="0" distR="0" wp14:anchorId="47BB7F8C" wp14:editId="7A767CB9">
             <wp:extent cx="5295900" cy="2924175"/>
@@ -2830,7 +2882,7 @@
                     </pic:cNvPicPr>
                   </pic:nvPicPr>
                   <pic:blipFill>
-                    <a:blip r:embed="rId21">
+                    <a:blip r:embed="rId23">
                       <a:extLst>
                         <a:ext uri="{28A0092B-C50C-407E-A947-70E740481C1C}">
                           <a14:useLocalDpi xmlns:a14="http://schemas.microsoft.com/office/drawing/2010/main" val="0"/>
@@ -2891,7 +2943,7 @@
                     </pic:cNvPicPr>
                   </pic:nvPicPr>
                   <pic:blipFill>
-                    <a:blip r:embed="rId22">
+                    <a:blip r:embed="rId24">
                       <a:extLst>
                         <a:ext uri="{28A0092B-C50C-407E-A947-70E740481C1C}">
                           <a14:useLocalDpi xmlns:a14="http://schemas.microsoft.com/office/drawing/2010/main" val="0"/>
@@ -2974,6 +3026,7 @@
         <w:rPr>
           <w:noProof/>
         </w:rPr>
+        <w:lastRenderedPageBreak/>
         <w:drawing>
           <wp:inline distT="0" distB="0" distL="0" distR="0" wp14:anchorId="6FF87442" wp14:editId="6392BF42">
             <wp:extent cx="5400040" cy="2223770"/>
@@ -2992,7 +3045,7 @@
                     </pic:cNvPicPr>
                   </pic:nvPicPr>
                   <pic:blipFill>
-                    <a:blip r:embed="rId23">
+                    <a:blip r:embed="rId25">
                       <a:extLst>
                         <a:ext uri="{28A0092B-C50C-407E-A947-70E740481C1C}">
                           <a14:useLocalDpi xmlns:a14="http://schemas.microsoft.com/office/drawing/2010/main" val="0"/>
@@ -3047,7 +3100,7 @@
                     </pic:cNvPicPr>
                   </pic:nvPicPr>
                   <pic:blipFill>
-                    <a:blip r:embed="rId24">
+                    <a:blip r:embed="rId26">
                       <a:extLst>
                         <a:ext uri="{28A0092B-C50C-407E-A947-70E740481C1C}">
                           <a14:useLocalDpi xmlns:a14="http://schemas.microsoft.com/office/drawing/2010/main" val="0"/>
@@ -3081,7 +3134,7 @@
     </w:p>
     <w:p/>
     <w:sectPr>
-      <w:footerReference w:type="default" r:id="rId25"/>
+      <w:footerReference w:type="default" r:id="rId27"/>
       <w:pgSz w:w="11906" w:h="16838"/>
       <w:pgMar w:top="1417" w:right="1701" w:bottom="1417" w:left="1701" w:header="708" w:footer="708" w:gutter="0"/>
       <w:pgNumType w:start="0"/>
@@ -3754,7 +3807,6 @@
   <w:style w:type="character" w:default="1" w:styleId="Fuentedeprrafopredeter">
     <w:name w:val="Default Paragraph Font"/>
     <w:uiPriority w:val="1"/>
-    <w:semiHidden/>
     <w:unhideWhenUsed/>
   </w:style>
   <w:style w:type="table" w:default="1" w:styleId="Tablanormal">
@@ -3889,6 +3941,29 @@
     <w:link w:val="Piedepgina"/>
     <w:uiPriority w:val="99"/>
     <w:rsid w:val="008F6F73"/>
+  </w:style>
+  <w:style w:type="character" w:styleId="Hipervnculo">
+    <w:name w:val="Hyperlink"/>
+    <w:basedOn w:val="Fuentedeprrafopredeter"/>
+    <w:uiPriority w:val="99"/>
+    <w:unhideWhenUsed/>
+    <w:rsid w:val="00271E80"/>
+    <w:rPr>
+      <w:color w:val="0563C1" w:themeColor="hyperlink"/>
+      <w:u w:val="single"/>
+    </w:rPr>
+  </w:style>
+  <w:style w:type="character" w:styleId="Mencinsinresolver">
+    <w:name w:val="Unresolved Mention"/>
+    <w:basedOn w:val="Fuentedeprrafopredeter"/>
+    <w:uiPriority w:val="99"/>
+    <w:semiHidden/>
+    <w:unhideWhenUsed/>
+    <w:rsid w:val="00271E80"/>
+    <w:rPr>
+      <w:color w:val="605E5C"/>
+      <w:shd w:val="clear" w:color="auto" w:fill="E1DFDD"/>
+    </w:rPr>
   </w:style>
 </w:styles>
 </file>

</xml_diff>

<commit_message>
Agregado footer al index
</commit_message>
<xml_diff>
--- a/informe/Trabajo_practico_Especial.docx
+++ b/informe/Trabajo_practico_Especial.docx
@@ -26,7 +26,7 @@
       <w:sdtContent>
         <w:p>
           <w:pPr>
-            <w:pStyle w:val="Sinespaciado"/>
+            <w:pStyle w:val="NoSpacing"/>
             <w:rPr>
               <w:sz w:val="2"/>
             </w:rPr>
@@ -61,7 +61,7 @@
                       <w:sdtContent>
                         <w:p>
                           <w:pPr>
-                            <w:pStyle w:val="Sinespaciado"/>
+                            <w:pStyle w:val="NoSpacing"/>
                             <w:rPr>
                               <w:rFonts w:asciiTheme="majorHAnsi" w:eastAsiaTheme="majorEastAsia" w:hAnsiTheme="majorHAnsi" w:cstheme="majorBidi"/>
                               <w:caps/>
@@ -83,7 +83,7 @@
                     </w:sdt>
                     <w:p>
                       <w:pPr>
-                        <w:pStyle w:val="Sinespaciado"/>
+                        <w:pStyle w:val="NoSpacing"/>
                         <w:spacing w:before="120"/>
                         <w:rPr>
                           <w:color w:val="FF0000"/>
@@ -236,7 +236,7 @@
                     </w:p>
                     <w:p>
                       <w:pPr>
-                        <w:pStyle w:val="Prrafodelista"/>
+                        <w:pStyle w:val="ListParagraph"/>
                         <w:numPr>
                           <w:ilvl w:val="0"/>
                           <w:numId w:val="1"/>
@@ -256,7 +256,7 @@
                     </w:p>
                     <w:p>
                       <w:pPr>
-                        <w:pStyle w:val="Prrafodelista"/>
+                        <w:pStyle w:val="ListParagraph"/>
                         <w:numPr>
                           <w:ilvl w:val="0"/>
                           <w:numId w:val="1"/>
@@ -276,7 +276,7 @@
                     </w:p>
                     <w:p>
                       <w:pPr>
-                        <w:pStyle w:val="Prrafodelista"/>
+                        <w:pStyle w:val="ListParagraph"/>
                         <w:numPr>
                           <w:ilvl w:val="0"/>
                           <w:numId w:val="1"/>
@@ -296,7 +296,7 @@
                     </w:p>
                     <w:p>
                       <w:pPr>
-                        <w:pStyle w:val="Prrafodelista"/>
+                        <w:pStyle w:val="ListParagraph"/>
                         <w:numPr>
                           <w:ilvl w:val="0"/>
                           <w:numId w:val="1"/>
@@ -316,7 +316,7 @@
                     </w:p>
                     <w:p>
                       <w:pPr>
-                        <w:pStyle w:val="Prrafodelista"/>
+                        <w:pStyle w:val="ListParagraph"/>
                         <w:numPr>
                           <w:ilvl w:val="0"/>
                           <w:numId w:val="1"/>
@@ -336,7 +336,7 @@
                     </w:p>
                     <w:p>
                       <w:pPr>
-                        <w:pStyle w:val="Prrafodelista"/>
+                        <w:pStyle w:val="ListParagraph"/>
                         <w:numPr>
                           <w:ilvl w:val="0"/>
                           <w:numId w:val="1"/>
@@ -356,7 +356,7 @@
                     </w:p>
                     <w:p>
                       <w:pPr>
-                        <w:pStyle w:val="Prrafodelista"/>
+                        <w:pStyle w:val="ListParagraph"/>
                         <w:numPr>
                           <w:ilvl w:val="0"/>
                           <w:numId w:val="1"/>
@@ -376,7 +376,7 @@
                     </w:p>
                     <w:p>
                       <w:pPr>
-                        <w:pStyle w:val="Prrafodelista"/>
+                        <w:pStyle w:val="ListParagraph"/>
                         <w:numPr>
                           <w:ilvl w:val="0"/>
                           <w:numId w:val="1"/>
@@ -396,7 +396,7 @@
                     </w:p>
                     <w:p>
                       <w:pPr>
-                        <w:pStyle w:val="Prrafodelista"/>
+                        <w:pStyle w:val="ListParagraph"/>
                         <w:numPr>
                           <w:ilvl w:val="0"/>
                           <w:numId w:val="1"/>
@@ -475,7 +475,7 @@
                   <w:txbxContent>
                     <w:p>
                       <w:pPr>
-                        <w:pStyle w:val="Sinespaciado"/>
+                        <w:pStyle w:val="NoSpacing"/>
                         <w:jc w:val="right"/>
                         <w:rPr>
                           <w:color w:val="4472C4" w:themeColor="accent1"/>
@@ -521,7 +521,7 @@
                       <w:sdtContent>
                         <w:p>
                           <w:pPr>
-                            <w:pStyle w:val="Sinespaciado"/>
+                            <w:pStyle w:val="NoSpacing"/>
                             <w:jc w:val="right"/>
                             <w:rPr>
                               <w:color w:val="4472C4" w:themeColor="accent1"/>
@@ -3080,6 +3080,15 @@
       </w:r>
     </w:p>
     <w:p/>
+    <w:p/>
+    <w:p/>
+    <w:p/>
+    <w:p/>
+    <w:p/>
+    <w:p/>
+    <w:p/>
+    <w:p/>
+    <w:p/>
     <w:sectPr>
       <w:footerReference w:type="default" r:id="rId25"/>
       <w:pgSz w:w="11906" w:h="16838"/>
@@ -3131,7 +3140,7 @@
     <w:sdtContent>
       <w:p>
         <w:pPr>
-          <w:pStyle w:val="Piedepgina"/>
+          <w:pStyle w:val="Footer"/>
           <w:jc w:val="right"/>
         </w:pPr>
         <w:r>
@@ -3157,7 +3166,7 @@
   </w:sdt>
   <w:p>
     <w:pPr>
-      <w:pStyle w:val="Piedepgina"/>
+      <w:pStyle w:val="Footer"/>
     </w:pPr>
   </w:p>
 </w:ftr>
@@ -3708,11 +3717,11 @@
     <w:name w:val="Normal"/>
     <w:qFormat/>
   </w:style>
-  <w:style w:type="paragraph" w:styleId="Ttulo1">
+  <w:style w:type="paragraph" w:styleId="Heading1">
     <w:name w:val="heading 1"/>
     <w:basedOn w:val="Normal"/>
     <w:next w:val="Normal"/>
-    <w:link w:val="Ttulo1Car"/>
+    <w:link w:val="Heading1Char"/>
     <w:uiPriority w:val="9"/>
     <w:qFormat/>
     <w:rsid w:val="009833DC"/>
@@ -3729,11 +3738,11 @@
       <w:szCs w:val="32"/>
     </w:rPr>
   </w:style>
-  <w:style w:type="paragraph" w:styleId="Ttulo2">
+  <w:style w:type="paragraph" w:styleId="Heading2">
     <w:name w:val="heading 2"/>
     <w:basedOn w:val="Normal"/>
     <w:next w:val="Normal"/>
-    <w:link w:val="Ttulo2Car"/>
+    <w:link w:val="Heading2Char"/>
     <w:uiPriority w:val="9"/>
     <w:unhideWhenUsed/>
     <w:qFormat/>
@@ -3751,13 +3760,13 @@
       <w:szCs w:val="26"/>
     </w:rPr>
   </w:style>
-  <w:style w:type="character" w:default="1" w:styleId="Fuentedeprrafopredeter">
+  <w:style w:type="character" w:default="1" w:styleId="DefaultParagraphFont">
     <w:name w:val="Default Paragraph Font"/>
     <w:uiPriority w:val="1"/>
     <w:semiHidden/>
     <w:unhideWhenUsed/>
   </w:style>
-  <w:style w:type="table" w:default="1" w:styleId="Tablanormal">
+  <w:style w:type="table" w:default="1" w:styleId="TableNormal">
     <w:name w:val="Normal Table"/>
     <w:uiPriority w:val="99"/>
     <w:semiHidden/>
@@ -3772,13 +3781,13 @@
       </w:tblCellMar>
     </w:tblPr>
   </w:style>
-  <w:style w:type="numbering" w:default="1" w:styleId="Sinlista">
+  <w:style w:type="numbering" w:default="1" w:styleId="NoList">
     <w:name w:val="No List"/>
     <w:uiPriority w:val="99"/>
     <w:semiHidden/>
     <w:unhideWhenUsed/>
   </w:style>
-  <w:style w:type="paragraph" w:styleId="Prrafodelista">
+  <w:style w:type="paragraph" w:styleId="ListParagraph">
     <w:name w:val="List Paragraph"/>
     <w:basedOn w:val="Normal"/>
     <w:uiPriority w:val="34"/>
@@ -3789,10 +3798,10 @@
       <w:contextualSpacing/>
     </w:pPr>
   </w:style>
-  <w:style w:type="character" w:customStyle="1" w:styleId="Ttulo2Car">
-    <w:name w:val="Título 2 Car"/>
-    <w:basedOn w:val="Fuentedeprrafopredeter"/>
-    <w:link w:val="Ttulo2"/>
+  <w:style w:type="character" w:customStyle="1" w:styleId="Heading2Char">
+    <w:name w:val="Heading 2 Char"/>
+    <w:basedOn w:val="DefaultParagraphFont"/>
+    <w:link w:val="Heading2"/>
     <w:uiPriority w:val="9"/>
     <w:rsid w:val="00E56962"/>
     <w:rPr>
@@ -3802,10 +3811,10 @@
       <w:szCs w:val="26"/>
     </w:rPr>
   </w:style>
-  <w:style w:type="character" w:customStyle="1" w:styleId="Ttulo1Car">
-    <w:name w:val="Título 1 Car"/>
-    <w:basedOn w:val="Fuentedeprrafopredeter"/>
-    <w:link w:val="Ttulo1"/>
+  <w:style w:type="character" w:customStyle="1" w:styleId="Heading1Char">
+    <w:name w:val="Heading 1 Char"/>
+    <w:basedOn w:val="DefaultParagraphFont"/>
+    <w:link w:val="Heading1"/>
     <w:uiPriority w:val="9"/>
     <w:rsid w:val="009833DC"/>
     <w:rPr>
@@ -3815,9 +3824,9 @@
       <w:szCs w:val="32"/>
     </w:rPr>
   </w:style>
-  <w:style w:type="paragraph" w:styleId="Sinespaciado">
+  <w:style w:type="paragraph" w:styleId="NoSpacing">
     <w:name w:val="No Spacing"/>
-    <w:link w:val="SinespaciadoCar"/>
+    <w:link w:val="NoSpacingChar"/>
     <w:uiPriority w:val="1"/>
     <w:qFormat/>
     <w:rsid w:val="009833DC"/>
@@ -3832,10 +3841,10 @@
       <w:lang w:eastAsia="es-AR"/>
     </w:rPr>
   </w:style>
-  <w:style w:type="character" w:customStyle="1" w:styleId="SinespaciadoCar">
-    <w:name w:val="Sin espaciado Car"/>
-    <w:basedOn w:val="Fuentedeprrafopredeter"/>
-    <w:link w:val="Sinespaciado"/>
+  <w:style w:type="character" w:customStyle="1" w:styleId="NoSpacingChar">
+    <w:name w:val="No Spacing Char"/>
+    <w:basedOn w:val="DefaultParagraphFont"/>
+    <w:link w:val="NoSpacing"/>
     <w:uiPriority w:val="1"/>
     <w:rsid w:val="009833DC"/>
     <w:rPr>
@@ -3846,10 +3855,10 @@
       <w:lang w:eastAsia="es-AR"/>
     </w:rPr>
   </w:style>
-  <w:style w:type="paragraph" w:styleId="Encabezado">
+  <w:style w:type="paragraph" w:styleId="Header">
     <w:name w:val="header"/>
     <w:basedOn w:val="Normal"/>
-    <w:link w:val="EncabezadoCar"/>
+    <w:link w:val="HeaderChar"/>
     <w:uiPriority w:val="99"/>
     <w:unhideWhenUsed/>
     <w:rsid w:val="008F6F73"/>
@@ -3861,17 +3870,17 @@
       <w:spacing w:after="0" w:line="240" w:lineRule="auto"/>
     </w:pPr>
   </w:style>
-  <w:style w:type="character" w:customStyle="1" w:styleId="EncabezadoCar">
-    <w:name w:val="Encabezado Car"/>
-    <w:basedOn w:val="Fuentedeprrafopredeter"/>
-    <w:link w:val="Encabezado"/>
+  <w:style w:type="character" w:customStyle="1" w:styleId="HeaderChar">
+    <w:name w:val="Header Char"/>
+    <w:basedOn w:val="DefaultParagraphFont"/>
+    <w:link w:val="Header"/>
     <w:uiPriority w:val="99"/>
     <w:rsid w:val="008F6F73"/>
   </w:style>
-  <w:style w:type="paragraph" w:styleId="Piedepgina">
+  <w:style w:type="paragraph" w:styleId="Footer">
     <w:name w:val="footer"/>
     <w:basedOn w:val="Normal"/>
-    <w:link w:val="PiedepginaCar"/>
+    <w:link w:val="FooterChar"/>
     <w:uiPriority w:val="99"/>
     <w:unhideWhenUsed/>
     <w:rsid w:val="008F6F73"/>
@@ -3883,10 +3892,10 @@
       <w:spacing w:after="0" w:line="240" w:lineRule="auto"/>
     </w:pPr>
   </w:style>
-  <w:style w:type="character" w:customStyle="1" w:styleId="PiedepginaCar">
-    <w:name w:val="Pie de página Car"/>
-    <w:basedOn w:val="Fuentedeprrafopredeter"/>
-    <w:link w:val="Piedepgina"/>
+  <w:style w:type="character" w:customStyle="1" w:styleId="FooterChar">
+    <w:name w:val="Footer Char"/>
+    <w:basedOn w:val="DefaultParagraphFont"/>
+    <w:link w:val="Footer"/>
     <w:uiPriority w:val="99"/>
     <w:rsid w:val="008F6F73"/>
   </w:style>

</xml_diff>